<commit_message>
docs: IPAddress document updated.
</commit_message>
<xml_diff>
--- a/IPAddress.docx
+++ b/IPAddress.docx
@@ -283,7 +283,47 @@
           <w:sz w:val="24"/>
           <w:szCs w:val="24"/>
         </w:rPr>
-        <w:t xml:space="preserve">For IPV4 address, we totally have 3 classes (equivalent to 3 categories type of networks). </w:t>
+        <w:t xml:space="preserve">For IPV4 address, we totally have </w:t>
+      </w:r>
+      <w:r>
+        <w:rPr>
+          <w:rFonts w:ascii="Calibri" w:hAnsi="Calibri"/>
+          <w:b w:val="false"/>
+          <w:bCs w:val="false"/>
+          <w:sz w:val="24"/>
+          <w:szCs w:val="24"/>
+        </w:rPr>
+        <w:t>5</w:t>
+      </w:r>
+      <w:r>
+        <w:rPr>
+          <w:rFonts w:ascii="Calibri" w:hAnsi="Calibri"/>
+          <w:b w:val="false"/>
+          <w:bCs w:val="false"/>
+          <w:sz w:val="24"/>
+          <w:szCs w:val="24"/>
+        </w:rPr>
+        <w:t xml:space="preserve"> classes (equivalent to </w:t>
+      </w:r>
+      <w:r>
+        <w:rPr>
+          <w:rFonts w:ascii="Calibri" w:hAnsi="Calibri"/>
+          <w:b w:val="false"/>
+          <w:bCs w:val="false"/>
+          <w:sz w:val="24"/>
+          <w:szCs w:val="24"/>
+        </w:rPr>
+        <w:t>5</w:t>
+      </w:r>
+      <w:r>
+        <w:rPr>
+          <w:rFonts w:ascii="Calibri" w:hAnsi="Calibri"/>
+          <w:b w:val="false"/>
+          <w:bCs w:val="false"/>
+          <w:sz w:val="24"/>
+          <w:szCs w:val="24"/>
+        </w:rPr>
+        <w:t xml:space="preserve"> categories type of networks). </w:t>
       </w:r>
     </w:p>
     <w:p>
@@ -446,13 +486,7 @@
         <w:pStyle w:val="Normal"/>
         <w:bidi w:val="0"/>
         <w:jc w:val="both"/>
-        <w:rPr>
-          <w:rFonts w:ascii="Calibri" w:hAnsi="Calibri"/>
-          <w:b w:val="false"/>
-          <w:bCs w:val="false"/>
-          <w:sz w:val="24"/>
-          <w:szCs w:val="24"/>
-        </w:rPr>
+        <w:rPr/>
       </w:pPr>
       <w:r>
         <w:rPr>
@@ -463,9 +497,26 @@
           <w:szCs w:val="24"/>
         </w:rPr>
         <w:tab/>
-        <w:t xml:space="preserve">This category of network usage is intended for adopting medium number of nodes (you can </w:t>
+        <w:t xml:space="preserve">This category of network usage is intended for adopting medium number of nodes </w:t>
+      </w:r>
+    </w:p>
+    <w:p>
+      <w:pPr>
+        <w:pStyle w:val="Normal"/>
+        <w:bidi w:val="0"/>
+        <w:jc w:val="both"/>
+        <w:rPr/>
+      </w:pPr>
+      <w:r>
+        <w:rPr>
+          <w:rFonts w:ascii="Calibri" w:hAnsi="Calibri"/>
+          <w:b w:val="false"/>
+          <w:bCs w:val="false"/>
+          <w:sz w:val="24"/>
+          <w:szCs w:val="24"/>
+        </w:rPr>
         <w:tab/>
-        <w:t xml:space="preserve">thought of PC), typically for medium size of organization. </w:t>
+        <w:t xml:space="preserve">(you can thought of PC), typically for medium size of organization. </w:t>
       </w:r>
     </w:p>
     <w:p>
@@ -518,9 +569,32 @@
           <w:szCs w:val="24"/>
         </w:rPr>
         <w:tab/>
-        <w:t xml:space="preserve">This category of network usage is intended for adopting small number of nodes (you can </w:t>
+        <w:t xml:space="preserve">This category of network usage is intended for adopting small number of nodes </w:t>
+      </w:r>
+    </w:p>
+    <w:p>
+      <w:pPr>
+        <w:pStyle w:val="Normal"/>
+        <w:bidi w:val="0"/>
+        <w:jc w:val="both"/>
+        <w:rPr>
+          <w:rFonts w:ascii="Calibri" w:hAnsi="Calibri"/>
+          <w:b w:val="false"/>
+          <w:bCs w:val="false"/>
+          <w:sz w:val="24"/>
+          <w:szCs w:val="24"/>
+        </w:rPr>
+      </w:pPr>
+      <w:r>
+        <w:rPr>
+          <w:rFonts w:ascii="Calibri" w:hAnsi="Calibri"/>
+          <w:b w:val="false"/>
+          <w:bCs w:val="false"/>
+          <w:sz w:val="24"/>
+          <w:szCs w:val="24"/>
+        </w:rPr>
         <w:tab/>
-        <w:t>thought of PC), typically for small size of organization.</w:t>
+        <w:t>(you can thought of PC), typically for small size of organization.</w:t>
       </w:r>
     </w:p>
     <w:p>
@@ -893,7 +967,7 @@
                           <w:p>
                             <w:pPr>
                               <w:pStyle w:val="FrameContents"/>
-                              <w:overflowPunct w:val="false"/>
+                              <w:overflowPunct w:val="true"/>
                               <w:bidi w:val="0"/>
                               <w:rPr>
                                 <w:color w:val="000000"/>
@@ -928,7 +1002,7 @@
                     <w:p>
                       <w:pPr>
                         <w:pStyle w:val="FrameContents"/>
-                        <w:overflowPunct w:val="false"/>
+                        <w:overflowPunct w:val="true"/>
                         <w:bidi w:val="0"/>
                         <w:rPr>
                           <w:color w:val="000000"/>
@@ -992,7 +1066,7 @@
                           <w:p>
                             <w:pPr>
                               <w:pStyle w:val="FrameContents"/>
-                              <w:overflowPunct w:val="false"/>
+                              <w:overflowPunct w:val="true"/>
                               <w:bidi w:val="0"/>
                               <w:rPr>
                                 <w:color w:val="000000"/>
@@ -1027,7 +1101,7 @@
                     <w:p>
                       <w:pPr>
                         <w:pStyle w:val="FrameContents"/>
-                        <w:overflowPunct w:val="false"/>
+                        <w:overflowPunct w:val="true"/>
                         <w:bidi w:val="0"/>
                         <w:rPr>
                           <w:color w:val="000000"/>
@@ -1091,7 +1165,7 @@
                           <w:p>
                             <w:pPr>
                               <w:pStyle w:val="FrameContents"/>
-                              <w:overflowPunct w:val="false"/>
+                              <w:overflowPunct w:val="true"/>
                               <w:bidi w:val="0"/>
                               <w:rPr>
                                 <w:color w:val="000000"/>
@@ -1126,7 +1200,7 @@
                     <w:p>
                       <w:pPr>
                         <w:pStyle w:val="FrameContents"/>
-                        <w:overflowPunct w:val="false"/>
+                        <w:overflowPunct w:val="true"/>
                         <w:bidi w:val="0"/>
                         <w:rPr>
                           <w:color w:val="000000"/>
@@ -1190,7 +1264,7 @@
                           <w:p>
                             <w:pPr>
                               <w:pStyle w:val="FrameContents"/>
-                              <w:overflowPunct w:val="false"/>
+                              <w:overflowPunct w:val="true"/>
                               <w:bidi w:val="0"/>
                               <w:rPr>
                                 <w:color w:val="000000"/>
@@ -1225,7 +1299,7 @@
                     <w:p>
                       <w:pPr>
                         <w:pStyle w:val="FrameContents"/>
-                        <w:overflowPunct w:val="false"/>
+                        <w:overflowPunct w:val="true"/>
                         <w:bidi w:val="0"/>
                         <w:rPr>
                           <w:color w:val="000000"/>
@@ -3361,8 +3435,8 @@
       </w:tblPr>
       <w:tblGrid>
         <w:gridCol w:w="777"/>
-        <w:gridCol w:w="4587"/>
-        <w:gridCol w:w="4679"/>
+        <w:gridCol w:w="4586"/>
+        <w:gridCol w:w="4680"/>
       </w:tblGrid>
       <w:tr>
         <w:trPr/>
@@ -3402,7 +3476,7 @@
         </w:tc>
         <w:tc>
           <w:tcPr>
-            <w:tcW w:w="4587" w:type="dxa"/>
+            <w:tcW w:w="4586" w:type="dxa"/>
             <w:tcBorders>
               <w:top w:val="single" w:sz="4" w:space="0" w:color="000000"/>
               <w:start w:val="single" w:sz="4" w:space="0" w:color="000000"/>
@@ -3436,7 +3510,7 @@
         </w:tc>
         <w:tc>
           <w:tcPr>
-            <w:tcW w:w="4679" w:type="dxa"/>
+            <w:tcW w:w="4680" w:type="dxa"/>
             <w:tcBorders>
               <w:top w:val="single" w:sz="4" w:space="0" w:color="000000"/>
               <w:start w:val="single" w:sz="4" w:space="0" w:color="000000"/>
@@ -3503,7 +3577,7 @@
         </w:tc>
         <w:tc>
           <w:tcPr>
-            <w:tcW w:w="4587" w:type="dxa"/>
+            <w:tcW w:w="4586" w:type="dxa"/>
             <w:tcBorders>
               <w:start w:val="single" w:sz="4" w:space="0" w:color="000000"/>
               <w:bottom w:val="single" w:sz="4" w:space="0" w:color="000000"/>
@@ -3581,7 +3655,7 @@
         </w:tc>
         <w:tc>
           <w:tcPr>
-            <w:tcW w:w="4679" w:type="dxa"/>
+            <w:tcW w:w="4680" w:type="dxa"/>
             <w:tcBorders>
               <w:start w:val="single" w:sz="4" w:space="0" w:color="000000"/>
               <w:bottom w:val="single" w:sz="4" w:space="0" w:color="000000"/>
@@ -3692,7 +3766,7 @@
         </w:tc>
         <w:tc>
           <w:tcPr>
-            <w:tcW w:w="4587" w:type="dxa"/>
+            <w:tcW w:w="4586" w:type="dxa"/>
             <w:tcBorders>
               <w:start w:val="single" w:sz="4" w:space="0" w:color="000000"/>
               <w:bottom w:val="single" w:sz="4" w:space="0" w:color="000000"/>
@@ -3770,7 +3844,7 @@
         </w:tc>
         <w:tc>
           <w:tcPr>
-            <w:tcW w:w="4679" w:type="dxa"/>
+            <w:tcW w:w="4680" w:type="dxa"/>
             <w:tcBorders>
               <w:start w:val="single" w:sz="4" w:space="0" w:color="000000"/>
               <w:bottom w:val="single" w:sz="4" w:space="0" w:color="000000"/>
@@ -3881,7 +3955,7 @@
         </w:tc>
         <w:tc>
           <w:tcPr>
-            <w:tcW w:w="4587" w:type="dxa"/>
+            <w:tcW w:w="4586" w:type="dxa"/>
             <w:tcBorders>
               <w:start w:val="single" w:sz="4" w:space="0" w:color="000000"/>
               <w:bottom w:val="single" w:sz="4" w:space="0" w:color="000000"/>
@@ -3959,7 +4033,7 @@
         </w:tc>
         <w:tc>
           <w:tcPr>
-            <w:tcW w:w="4679" w:type="dxa"/>
+            <w:tcW w:w="4680" w:type="dxa"/>
             <w:tcBorders>
               <w:start w:val="single" w:sz="4" w:space="0" w:color="000000"/>
               <w:bottom w:val="single" w:sz="4" w:space="0" w:color="000000"/>
@@ -4465,7 +4539,37 @@
           <w:sz w:val="24"/>
           <w:szCs w:val="24"/>
         </w:rPr>
-        <w:t>As discuss before, the 3 main classes where class A, B, C</w:t>
+        <w:t>As discuss before, the</w:t>
+      </w:r>
+      <w:r>
+        <w:rPr>
+          <w:rFonts w:ascii="Calibri" w:hAnsi="Calibri"/>
+          <w:b w:val="false"/>
+          <w:bCs w:val="false"/>
+          <w:sz w:val="24"/>
+          <w:szCs w:val="24"/>
+        </w:rPr>
+        <w:t>re are</w:t>
+      </w:r>
+      <w:r>
+        <w:rPr>
+          <w:rFonts w:ascii="Calibri" w:hAnsi="Calibri"/>
+          <w:b w:val="false"/>
+          <w:bCs w:val="false"/>
+          <w:sz w:val="24"/>
+          <w:szCs w:val="24"/>
+        </w:rPr>
+        <w:t xml:space="preserve"> 3 main classes </w:t>
+      </w:r>
+      <w:r>
+        <w:rPr>
+          <w:rFonts w:ascii="Calibri" w:hAnsi="Calibri"/>
+          <w:b w:val="false"/>
+          <w:bCs w:val="false"/>
+          <w:sz w:val="24"/>
+          <w:szCs w:val="24"/>
+        </w:rPr>
+        <w:t xml:space="preserve">which is: </w:t>
       </w:r>
     </w:p>
     <w:p>
@@ -5464,7 +5568,7 @@
                           <w:p>
                             <w:pPr>
                               <w:pStyle w:val="FrameContents"/>
-                              <w:overflowPunct w:val="false"/>
+                              <w:overflowPunct w:val="true"/>
                               <w:bidi w:val="0"/>
                               <w:rPr>
                                 <w:color w:val="000000"/>
@@ -5498,7 +5602,7 @@
                     <w:p>
                       <w:pPr>
                         <w:pStyle w:val="FrameContents"/>
-                        <w:overflowPunct w:val="false"/>
+                        <w:overflowPunct w:val="true"/>
                         <w:bidi w:val="0"/>
                         <w:rPr>
                           <w:color w:val="000000"/>
@@ -5561,7 +5665,7 @@
                           <w:p>
                             <w:pPr>
                               <w:pStyle w:val="FrameContents"/>
-                              <w:overflowPunct w:val="false"/>
+                              <w:overflowPunct w:val="true"/>
                               <w:bidi w:val="0"/>
                               <w:rPr>
                                 <w:color w:val="000000"/>
@@ -5595,7 +5699,7 @@
                     <w:p>
                       <w:pPr>
                         <w:pStyle w:val="FrameContents"/>
-                        <w:overflowPunct w:val="false"/>
+                        <w:overflowPunct w:val="true"/>
                         <w:bidi w:val="0"/>
                         <w:rPr>
                           <w:color w:val="000000"/>
@@ -5658,7 +5762,7 @@
                           <w:p>
                             <w:pPr>
                               <w:pStyle w:val="FrameContents"/>
-                              <w:overflowPunct w:val="false"/>
+                              <w:overflowPunct w:val="true"/>
                               <w:bidi w:val="0"/>
                               <w:rPr>
                                 <w:color w:val="000000"/>
@@ -5693,7 +5797,7 @@
                     <w:p>
                       <w:pPr>
                         <w:pStyle w:val="FrameContents"/>
-                        <w:overflowPunct w:val="false"/>
+                        <w:overflowPunct w:val="true"/>
                         <w:bidi w:val="0"/>
                         <w:rPr>
                           <w:color w:val="000000"/>
@@ -5757,7 +5861,7 @@
                           <w:p>
                             <w:pPr>
                               <w:pStyle w:val="FrameContents"/>
-                              <w:overflowPunct w:val="false"/>
+                              <w:overflowPunct w:val="true"/>
                               <w:bidi w:val="0"/>
                               <w:rPr>
                                 <w:color w:val="000000"/>
@@ -5791,7 +5895,7 @@
                     <w:p>
                       <w:pPr>
                         <w:pStyle w:val="FrameContents"/>
-                        <w:overflowPunct w:val="false"/>
+                        <w:overflowPunct w:val="true"/>
                         <w:bidi w:val="0"/>
                         <w:rPr>
                           <w:color w:val="000000"/>
@@ -6000,7 +6104,67 @@
           <w:sz w:val="24"/>
           <w:szCs w:val="24"/>
         </w:rPr>
-        <w:t xml:space="preserve"> to hide the last 8 bits (byte).</w:t>
+        <w:t xml:space="preserve"> to hide the </w:t>
+      </w:r>
+      <w:r>
+        <w:rPr>
+          <w:rFonts w:ascii="Calibri" w:hAnsi="Calibri"/>
+          <w:b w:val="false"/>
+          <w:bCs w:val="false"/>
+          <w:sz w:val="24"/>
+          <w:szCs w:val="24"/>
+        </w:rPr>
+        <w:t>first 24</w:t>
+      </w:r>
+      <w:r>
+        <w:rPr>
+          <w:rFonts w:ascii="Calibri" w:hAnsi="Calibri"/>
+          <w:b w:val="false"/>
+          <w:bCs w:val="false"/>
+          <w:sz w:val="24"/>
+          <w:szCs w:val="24"/>
+        </w:rPr>
+        <w:t xml:space="preserve"> bits (</w:t>
+      </w:r>
+      <w:r>
+        <w:rPr>
+          <w:rFonts w:ascii="Calibri" w:hAnsi="Calibri"/>
+          <w:b w:val="false"/>
+          <w:bCs w:val="false"/>
+          <w:sz w:val="24"/>
+          <w:szCs w:val="24"/>
+        </w:rPr>
+        <w:t xml:space="preserve">3 </w:t>
+      </w:r>
+      <w:r>
+        <w:rPr>
+          <w:rFonts w:ascii="Calibri" w:hAnsi="Calibri"/>
+          <w:b w:val="false"/>
+          <w:bCs w:val="false"/>
+          <w:sz w:val="24"/>
+          <w:szCs w:val="24"/>
+        </w:rPr>
+        <w:t>byte</w:t>
+      </w:r>
+      <w:r>
+        <w:rPr>
+          <w:rFonts w:ascii="Calibri" w:hAnsi="Calibri"/>
+          <w:b w:val="false"/>
+          <w:bCs w:val="false"/>
+          <w:sz w:val="24"/>
+          <w:szCs w:val="24"/>
+        </w:rPr>
+        <w:t>s</w:t>
+      </w:r>
+      <w:r>
+        <w:rPr>
+          <w:rFonts w:ascii="Calibri" w:hAnsi="Calibri"/>
+          <w:b w:val="false"/>
+          <w:bCs w:val="false"/>
+          <w:sz w:val="24"/>
+          <w:szCs w:val="24"/>
+        </w:rPr>
+        <w:t>).</w:t>
       </w:r>
     </w:p>
     <w:p>
@@ -6231,7 +6395,7 @@
                           <w:p>
                             <w:pPr>
                               <w:pStyle w:val="FrameContents"/>
-                              <w:overflowPunct w:val="false"/>
+                              <w:overflowPunct w:val="true"/>
                               <w:bidi w:val="0"/>
                               <w:rPr>
                                 <w:color w:val="000000"/>
@@ -6265,7 +6429,7 @@
                     <w:p>
                       <w:pPr>
                         <w:pStyle w:val="FrameContents"/>
-                        <w:overflowPunct w:val="false"/>
+                        <w:overflowPunct w:val="true"/>
                         <w:bidi w:val="0"/>
                         <w:rPr>
                           <w:color w:val="000000"/>
@@ -6328,7 +6492,7 @@
                           <w:p>
                             <w:pPr>
                               <w:pStyle w:val="FrameContents"/>
-                              <w:overflowPunct w:val="false"/>
+                              <w:overflowPunct w:val="true"/>
                               <w:bidi w:val="0"/>
                               <w:rPr>
                                 <w:color w:val="000000"/>
@@ -6362,7 +6526,7 @@
                     <w:p>
                       <w:pPr>
                         <w:pStyle w:val="FrameContents"/>
-                        <w:overflowPunct w:val="false"/>
+                        <w:overflowPunct w:val="true"/>
                         <w:bidi w:val="0"/>
                         <w:rPr>
                           <w:color w:val="000000"/>
@@ -6425,7 +6589,7 @@
                           <w:p>
                             <w:pPr>
                               <w:pStyle w:val="FrameContents"/>
-                              <w:overflowPunct w:val="false"/>
+                              <w:overflowPunct w:val="true"/>
                               <w:bidi w:val="0"/>
                               <w:rPr>
                                 <w:color w:val="000000"/>
@@ -6460,7 +6624,7 @@
                     <w:p>
                       <w:pPr>
                         <w:pStyle w:val="FrameContents"/>
-                        <w:overflowPunct w:val="false"/>
+                        <w:overflowPunct w:val="true"/>
                         <w:bidi w:val="0"/>
                         <w:rPr>
                           <w:color w:val="000000"/>
@@ -6524,7 +6688,7 @@
                           <w:p>
                             <w:pPr>
                               <w:pStyle w:val="FrameContents"/>
-                              <w:overflowPunct w:val="false"/>
+                              <w:overflowPunct w:val="true"/>
                               <w:bidi w:val="0"/>
                               <w:rPr>
                                 <w:color w:val="000000"/>
@@ -6559,7 +6723,7 @@
                     <w:p>
                       <w:pPr>
                         <w:pStyle w:val="FrameContents"/>
-                        <w:overflowPunct w:val="false"/>
+                        <w:overflowPunct w:val="true"/>
                         <w:bidi w:val="0"/>
                         <w:rPr>
                           <w:color w:val="000000"/>
@@ -6740,7 +6904,7 @@
                           <w:p>
                             <w:pPr>
                               <w:pStyle w:val="FrameContents"/>
-                              <w:overflowPunct w:val="false"/>
+                              <w:overflowPunct w:val="true"/>
                               <w:bidi w:val="0"/>
                               <w:rPr>
                                 <w:color w:val="000000"/>
@@ -6774,7 +6938,7 @@
                     <w:p>
                       <w:pPr>
                         <w:pStyle w:val="FrameContents"/>
-                        <w:overflowPunct w:val="false"/>
+                        <w:overflowPunct w:val="true"/>
                         <w:bidi w:val="0"/>
                         <w:rPr>
                           <w:color w:val="000000"/>
@@ -6837,7 +7001,7 @@
                           <w:p>
                             <w:pPr>
                               <w:pStyle w:val="FrameContents"/>
-                              <w:overflowPunct w:val="false"/>
+                              <w:overflowPunct w:val="true"/>
                               <w:bidi w:val="0"/>
                               <w:rPr>
                                 <w:color w:val="000000"/>
@@ -6871,7 +7035,7 @@
                     <w:p>
                       <w:pPr>
                         <w:pStyle w:val="FrameContents"/>
-                        <w:overflowPunct w:val="false"/>
+                        <w:overflowPunct w:val="true"/>
                         <w:bidi w:val="0"/>
                         <w:rPr>
                           <w:color w:val="000000"/>
@@ -6934,7 +7098,7 @@
                           <w:p>
                             <w:pPr>
                               <w:pStyle w:val="FrameContents"/>
-                              <w:overflowPunct w:val="false"/>
+                              <w:overflowPunct w:val="true"/>
                               <w:bidi w:val="0"/>
                               <w:rPr>
                                 <w:color w:val="000000"/>
@@ -6968,7 +7132,7 @@
                     <w:p>
                       <w:pPr>
                         <w:pStyle w:val="FrameContents"/>
-                        <w:overflowPunct w:val="false"/>
+                        <w:overflowPunct w:val="true"/>
                         <w:bidi w:val="0"/>
                         <w:rPr>
                           <w:color w:val="000000"/>
@@ -7031,7 +7195,7 @@
                           <w:p>
                             <w:pPr>
                               <w:pStyle w:val="FrameContents"/>
-                              <w:overflowPunct w:val="false"/>
+                              <w:overflowPunct w:val="true"/>
                               <w:bidi w:val="0"/>
                               <w:rPr>
                                 <w:color w:val="000000"/>
@@ -7065,7 +7229,7 @@
                     <w:p>
                       <w:pPr>
                         <w:pStyle w:val="FrameContents"/>
-                        <w:overflowPunct w:val="false"/>
+                        <w:overflowPunct w:val="true"/>
                         <w:bidi w:val="0"/>
                         <w:rPr>
                           <w:color w:val="000000"/>
@@ -7724,47 +7888,79 @@
           <w:sz w:val="24"/>
           <w:szCs w:val="24"/>
         </w:rPr>
-        <w:t xml:space="preserve">” address. Sub net mask could be, for example: “255.255.240.0” </w:t>
-      </w:r>
-      <w:r>
-        <w:rPr>
-          <w:rFonts w:ascii="Calibri" w:hAnsi="Calibri"/>
-          <w:b w:val="false"/>
-          <w:bCs w:val="false"/>
-          <w:sz w:val="24"/>
-          <w:szCs w:val="24"/>
-        </w:rPr>
-        <w:t>could also be “255.240.0.0”</w:t>
-      </w:r>
-      <w:r>
-        <w:rPr>
-          <w:rFonts w:ascii="Calibri" w:hAnsi="Calibri"/>
-          <w:b w:val="false"/>
-          <w:bCs w:val="false"/>
-          <w:sz w:val="24"/>
-          <w:szCs w:val="24"/>
-        </w:rPr>
-        <w:t xml:space="preserve"> whenever setting IP address with th</w:t>
-      </w:r>
-      <w:r>
-        <w:rPr>
-          <w:rFonts w:ascii="Calibri" w:hAnsi="Calibri"/>
-          <w:b w:val="false"/>
-          <w:bCs w:val="false"/>
-          <w:sz w:val="24"/>
-          <w:szCs w:val="24"/>
-        </w:rPr>
-        <w:t>eses</w:t>
-      </w:r>
-      <w:r>
-        <w:rPr>
-          <w:rFonts w:ascii="Calibri" w:hAnsi="Calibri"/>
-          <w:b w:val="false"/>
-          <w:bCs w:val="false"/>
-          <w:sz w:val="24"/>
-          <w:szCs w:val="24"/>
-        </w:rPr>
-        <w:t xml:space="preserve"> sub net mask belongs to the same “sub network”, but the same class “A” network. </w:t>
+        <w:t>” address. Sub net mask could be, for example: “255.255.240.0” could also be “255.240.0.0”, whenever setting IP address</w:t>
+      </w:r>
+      <w:r>
+        <w:rPr>
+          <w:rFonts w:ascii="Calibri" w:hAnsi="Calibri"/>
+          <w:b w:val="false"/>
+          <w:bCs w:val="false"/>
+          <w:sz w:val="24"/>
+          <w:szCs w:val="24"/>
+        </w:rPr>
+        <w:t>es</w:t>
+      </w:r>
+      <w:r>
+        <w:rPr>
+          <w:rFonts w:ascii="Calibri" w:hAnsi="Calibri"/>
+          <w:b w:val="false"/>
+          <w:bCs w:val="false"/>
+          <w:sz w:val="24"/>
+          <w:szCs w:val="24"/>
+        </w:rPr>
+        <w:t xml:space="preserve"> </w:t>
+      </w:r>
+      <w:r>
+        <w:rPr>
+          <w:rFonts w:ascii="Calibri" w:hAnsi="Calibri"/>
+          <w:b w:val="false"/>
+          <w:bCs w:val="false"/>
+          <w:sz w:val="24"/>
+          <w:szCs w:val="24"/>
+        </w:rPr>
+        <w:t xml:space="preserve">of the </w:t>
+      </w:r>
+      <w:r>
+        <w:rPr>
+          <w:rFonts w:ascii="Calibri" w:hAnsi="Calibri"/>
+          <w:b/>
+          <w:bCs/>
+          <w:color w:val="FF0000"/>
+          <w:sz w:val="24"/>
+          <w:szCs w:val="24"/>
+        </w:rPr>
+        <w:t>same</w:t>
+      </w:r>
+      <w:r>
+        <w:rPr>
+          <w:rFonts w:ascii="Calibri" w:hAnsi="Calibri"/>
+          <w:b w:val="false"/>
+          <w:bCs w:val="false"/>
+          <w:sz w:val="24"/>
+          <w:szCs w:val="24"/>
+        </w:rPr>
+        <w:t xml:space="preserve"> class “A” network, by specifying the </w:t>
+      </w:r>
+      <w:r>
+        <w:rPr>
+          <w:rFonts w:ascii="Calibri" w:hAnsi="Calibri"/>
+          <w:b/>
+          <w:bCs/>
+          <w:color w:val="FF0000"/>
+          <w:sz w:val="24"/>
+          <w:szCs w:val="24"/>
+        </w:rPr>
+        <w:t>same</w:t>
+      </w:r>
+      <w:r>
+        <w:rPr>
+          <w:rFonts w:ascii="Calibri" w:hAnsi="Calibri"/>
+          <w:b w:val="false"/>
+          <w:bCs w:val="false"/>
+          <w:sz w:val="24"/>
+          <w:szCs w:val="24"/>
+        </w:rPr>
+        <w:t xml:space="preserve"> subnet mask, you can have IP addresses which belongs to class “A” network and the same subnet.  </w:t>
       </w:r>
     </w:p>
     <w:p>

</xml_diff>

<commit_message>
docs: Added CIDR notation and it's uses.
</commit_message>
<xml_diff>
--- a/IPAddress.docx
+++ b/IPAddress.docx
@@ -114,13 +114,33 @@
         <w:jc w:val="start"/>
         <w:rPr/>
       </w:pPr>
+      <w:hyperlink r:id="rId2">
+        <w:r>
+          <w:rPr>
+            <w:rStyle w:val="Hyperlink"/>
+          </w:rPr>
+          <w:t>www.steves-internet-guide.com/ipv4-basics/</w:t>
+        </w:r>
+      </w:hyperlink>
+    </w:p>
+    <w:p>
+      <w:pPr>
+        <w:pStyle w:val="Normal"/>
+        <w:numPr>
+          <w:ilvl w:val="0"/>
+          <w:numId w:val="7"/>
+        </w:numPr>
+        <w:bidi w:val="0"/>
+        <w:jc w:val="start"/>
+        <w:rPr/>
+      </w:pPr>
       <w:r>
         <w:rPr/>
         <w:t>w</w:t>
       </w:r>
       <w:r>
         <w:rPr/>
-        <w:t>ww.steves-internet-guide.com/ipv4-basics/</w:t>
+        <w:t>ww.steves-internet-guide.com/subnetting-subnet-masks-explained/</w:t>
       </w:r>
     </w:p>
     <w:p>
@@ -947,7 +967,7 @@
                           <w:p>
                             <w:pPr>
                               <w:pStyle w:val="FrameContents"/>
-                              <w:overflowPunct w:val="false"/>
+                              <w:overflowPunct w:val="true"/>
                               <w:bidi w:val="0"/>
                               <w:rPr>
                                 <w:color w:val="000000"/>
@@ -982,7 +1002,7 @@
                     <w:p>
                       <w:pPr>
                         <w:pStyle w:val="FrameContents"/>
-                        <w:overflowPunct w:val="false"/>
+                        <w:overflowPunct w:val="true"/>
                         <w:bidi w:val="0"/>
                         <w:rPr>
                           <w:color w:val="000000"/>
@@ -1046,7 +1066,7 @@
                           <w:p>
                             <w:pPr>
                               <w:pStyle w:val="FrameContents"/>
-                              <w:overflowPunct w:val="false"/>
+                              <w:overflowPunct w:val="true"/>
                               <w:bidi w:val="0"/>
                               <w:rPr>
                                 <w:color w:val="000000"/>
@@ -1081,7 +1101,7 @@
                     <w:p>
                       <w:pPr>
                         <w:pStyle w:val="FrameContents"/>
-                        <w:overflowPunct w:val="false"/>
+                        <w:overflowPunct w:val="true"/>
                         <w:bidi w:val="0"/>
                         <w:rPr>
                           <w:color w:val="000000"/>
@@ -1145,7 +1165,7 @@
                           <w:p>
                             <w:pPr>
                               <w:pStyle w:val="FrameContents"/>
-                              <w:overflowPunct w:val="false"/>
+                              <w:overflowPunct w:val="true"/>
                               <w:bidi w:val="0"/>
                               <w:rPr>
                                 <w:color w:val="000000"/>
@@ -1180,7 +1200,7 @@
                     <w:p>
                       <w:pPr>
                         <w:pStyle w:val="FrameContents"/>
-                        <w:overflowPunct w:val="false"/>
+                        <w:overflowPunct w:val="true"/>
                         <w:bidi w:val="0"/>
                         <w:rPr>
                           <w:color w:val="000000"/>
@@ -1244,7 +1264,7 @@
                           <w:p>
                             <w:pPr>
                               <w:pStyle w:val="FrameContents"/>
-                              <w:overflowPunct w:val="false"/>
+                              <w:overflowPunct w:val="true"/>
                               <w:bidi w:val="0"/>
                               <w:rPr>
                                 <w:color w:val="000000"/>
@@ -1279,7 +1299,7 @@
                     <w:p>
                       <w:pPr>
                         <w:pStyle w:val="FrameContents"/>
-                        <w:overflowPunct w:val="false"/>
+                        <w:overflowPunct w:val="true"/>
                         <w:bidi w:val="0"/>
                         <w:rPr>
                           <w:color w:val="000000"/>
@@ -3415,8 +3435,8 @@
       </w:tblPr>
       <w:tblGrid>
         <w:gridCol w:w="777"/>
-        <w:gridCol w:w="4583"/>
-        <w:gridCol w:w="4683"/>
+        <w:gridCol w:w="4582"/>
+        <w:gridCol w:w="4684"/>
       </w:tblGrid>
       <w:tr>
         <w:trPr/>
@@ -3456,7 +3476,7 @@
         </w:tc>
         <w:tc>
           <w:tcPr>
-            <w:tcW w:w="4583" w:type="dxa"/>
+            <w:tcW w:w="4582" w:type="dxa"/>
             <w:tcBorders>
               <w:top w:val="single" w:sz="4" w:space="0" w:color="000000"/>
               <w:start w:val="single" w:sz="4" w:space="0" w:color="000000"/>
@@ -3490,7 +3510,7 @@
         </w:tc>
         <w:tc>
           <w:tcPr>
-            <w:tcW w:w="4683" w:type="dxa"/>
+            <w:tcW w:w="4684" w:type="dxa"/>
             <w:tcBorders>
               <w:top w:val="single" w:sz="4" w:space="0" w:color="000000"/>
               <w:start w:val="single" w:sz="4" w:space="0" w:color="000000"/>
@@ -3557,7 +3577,7 @@
         </w:tc>
         <w:tc>
           <w:tcPr>
-            <w:tcW w:w="4583" w:type="dxa"/>
+            <w:tcW w:w="4582" w:type="dxa"/>
             <w:tcBorders>
               <w:start w:val="single" w:sz="4" w:space="0" w:color="000000"/>
               <w:bottom w:val="single" w:sz="4" w:space="0" w:color="000000"/>
@@ -3635,7 +3655,7 @@
         </w:tc>
         <w:tc>
           <w:tcPr>
-            <w:tcW w:w="4683" w:type="dxa"/>
+            <w:tcW w:w="4684" w:type="dxa"/>
             <w:tcBorders>
               <w:start w:val="single" w:sz="4" w:space="0" w:color="000000"/>
               <w:bottom w:val="single" w:sz="4" w:space="0" w:color="000000"/>
@@ -3746,7 +3766,7 @@
         </w:tc>
         <w:tc>
           <w:tcPr>
-            <w:tcW w:w="4583" w:type="dxa"/>
+            <w:tcW w:w="4582" w:type="dxa"/>
             <w:tcBorders>
               <w:start w:val="single" w:sz="4" w:space="0" w:color="000000"/>
               <w:bottom w:val="single" w:sz="4" w:space="0" w:color="000000"/>
@@ -3824,7 +3844,7 @@
         </w:tc>
         <w:tc>
           <w:tcPr>
-            <w:tcW w:w="4683" w:type="dxa"/>
+            <w:tcW w:w="4684" w:type="dxa"/>
             <w:tcBorders>
               <w:start w:val="single" w:sz="4" w:space="0" w:color="000000"/>
               <w:bottom w:val="single" w:sz="4" w:space="0" w:color="000000"/>
@@ -3935,7 +3955,7 @@
         </w:tc>
         <w:tc>
           <w:tcPr>
-            <w:tcW w:w="4583" w:type="dxa"/>
+            <w:tcW w:w="4582" w:type="dxa"/>
             <w:tcBorders>
               <w:start w:val="single" w:sz="4" w:space="0" w:color="000000"/>
               <w:bottom w:val="single" w:sz="4" w:space="0" w:color="000000"/>
@@ -4013,7 +4033,7 @@
         </w:tc>
         <w:tc>
           <w:tcPr>
-            <w:tcW w:w="4683" w:type="dxa"/>
+            <w:tcW w:w="4684" w:type="dxa"/>
             <w:tcBorders>
               <w:start w:val="single" w:sz="4" w:space="0" w:color="000000"/>
               <w:bottom w:val="single" w:sz="4" w:space="0" w:color="000000"/>
@@ -5518,7 +5538,7 @@
                           <w:p>
                             <w:pPr>
                               <w:pStyle w:val="FrameContents"/>
-                              <w:overflowPunct w:val="false"/>
+                              <w:overflowPunct w:val="true"/>
                               <w:bidi w:val="0"/>
                               <w:rPr>
                                 <w:color w:val="000000"/>
@@ -5552,7 +5572,7 @@
                     <w:p>
                       <w:pPr>
                         <w:pStyle w:val="FrameContents"/>
-                        <w:overflowPunct w:val="false"/>
+                        <w:overflowPunct w:val="true"/>
                         <w:bidi w:val="0"/>
                         <w:rPr>
                           <w:color w:val="000000"/>
@@ -5615,7 +5635,7 @@
                           <w:p>
                             <w:pPr>
                               <w:pStyle w:val="FrameContents"/>
-                              <w:overflowPunct w:val="false"/>
+                              <w:overflowPunct w:val="true"/>
                               <w:bidi w:val="0"/>
                               <w:rPr>
                                 <w:color w:val="000000"/>
@@ -5649,7 +5669,7 @@
                     <w:p>
                       <w:pPr>
                         <w:pStyle w:val="FrameContents"/>
-                        <w:overflowPunct w:val="false"/>
+                        <w:overflowPunct w:val="true"/>
                         <w:bidi w:val="0"/>
                         <w:rPr>
                           <w:color w:val="000000"/>
@@ -5712,7 +5732,7 @@
                           <w:p>
                             <w:pPr>
                               <w:pStyle w:val="FrameContents"/>
-                              <w:overflowPunct w:val="false"/>
+                              <w:overflowPunct w:val="true"/>
                               <w:bidi w:val="0"/>
                               <w:rPr>
                                 <w:color w:val="000000"/>
@@ -5747,7 +5767,7 @@
                     <w:p>
                       <w:pPr>
                         <w:pStyle w:val="FrameContents"/>
-                        <w:overflowPunct w:val="false"/>
+                        <w:overflowPunct w:val="true"/>
                         <w:bidi w:val="0"/>
                         <w:rPr>
                           <w:color w:val="000000"/>
@@ -5811,7 +5831,7 @@
                           <w:p>
                             <w:pPr>
                               <w:pStyle w:val="FrameContents"/>
-                              <w:overflowPunct w:val="false"/>
+                              <w:overflowPunct w:val="true"/>
                               <w:bidi w:val="0"/>
                               <w:rPr>
                                 <w:color w:val="000000"/>
@@ -5845,7 +5865,7 @@
                     <w:p>
                       <w:pPr>
                         <w:pStyle w:val="FrameContents"/>
-                        <w:overflowPunct w:val="false"/>
+                        <w:overflowPunct w:val="true"/>
                         <w:bidi w:val="0"/>
                         <w:rPr>
                           <w:color w:val="000000"/>
@@ -6285,7 +6305,7 @@
                           <w:p>
                             <w:pPr>
                               <w:pStyle w:val="FrameContents"/>
-                              <w:overflowPunct w:val="false"/>
+                              <w:overflowPunct w:val="true"/>
                               <w:bidi w:val="0"/>
                               <w:rPr>
                                 <w:color w:val="000000"/>
@@ -6319,7 +6339,7 @@
                     <w:p>
                       <w:pPr>
                         <w:pStyle w:val="FrameContents"/>
-                        <w:overflowPunct w:val="false"/>
+                        <w:overflowPunct w:val="true"/>
                         <w:bidi w:val="0"/>
                         <w:rPr>
                           <w:color w:val="000000"/>
@@ -6382,7 +6402,7 @@
                           <w:p>
                             <w:pPr>
                               <w:pStyle w:val="FrameContents"/>
-                              <w:overflowPunct w:val="false"/>
+                              <w:overflowPunct w:val="true"/>
                               <w:bidi w:val="0"/>
                               <w:rPr>
                                 <w:color w:val="000000"/>
@@ -6416,7 +6436,7 @@
                     <w:p>
                       <w:pPr>
                         <w:pStyle w:val="FrameContents"/>
-                        <w:overflowPunct w:val="false"/>
+                        <w:overflowPunct w:val="true"/>
                         <w:bidi w:val="0"/>
                         <w:rPr>
                           <w:color w:val="000000"/>
@@ -6479,7 +6499,7 @@
                           <w:p>
                             <w:pPr>
                               <w:pStyle w:val="FrameContents"/>
-                              <w:overflowPunct w:val="false"/>
+                              <w:overflowPunct w:val="true"/>
                               <w:bidi w:val="0"/>
                               <w:rPr>
                                 <w:color w:val="000000"/>
@@ -6514,7 +6534,7 @@
                     <w:p>
                       <w:pPr>
                         <w:pStyle w:val="FrameContents"/>
-                        <w:overflowPunct w:val="false"/>
+                        <w:overflowPunct w:val="true"/>
                         <w:bidi w:val="0"/>
                         <w:rPr>
                           <w:color w:val="000000"/>
@@ -6578,7 +6598,7 @@
                           <w:p>
                             <w:pPr>
                               <w:pStyle w:val="FrameContents"/>
-                              <w:overflowPunct w:val="false"/>
+                              <w:overflowPunct w:val="true"/>
                               <w:bidi w:val="0"/>
                               <w:rPr>
                                 <w:color w:val="000000"/>
@@ -6613,7 +6633,7 @@
                     <w:p>
                       <w:pPr>
                         <w:pStyle w:val="FrameContents"/>
-                        <w:overflowPunct w:val="false"/>
+                        <w:overflowPunct w:val="true"/>
                         <w:bidi w:val="0"/>
                         <w:rPr>
                           <w:color w:val="000000"/>
@@ -6794,7 +6814,7 @@
                           <w:p>
                             <w:pPr>
                               <w:pStyle w:val="FrameContents"/>
-                              <w:overflowPunct w:val="false"/>
+                              <w:overflowPunct w:val="true"/>
                               <w:bidi w:val="0"/>
                               <w:rPr>
                                 <w:color w:val="000000"/>
@@ -6828,7 +6848,7 @@
                     <w:p>
                       <w:pPr>
                         <w:pStyle w:val="FrameContents"/>
-                        <w:overflowPunct w:val="false"/>
+                        <w:overflowPunct w:val="true"/>
                         <w:bidi w:val="0"/>
                         <w:rPr>
                           <w:color w:val="000000"/>
@@ -6891,7 +6911,7 @@
                           <w:p>
                             <w:pPr>
                               <w:pStyle w:val="FrameContents"/>
-                              <w:overflowPunct w:val="false"/>
+                              <w:overflowPunct w:val="true"/>
                               <w:bidi w:val="0"/>
                               <w:rPr>
                                 <w:color w:val="000000"/>
@@ -6925,7 +6945,7 @@
                     <w:p>
                       <w:pPr>
                         <w:pStyle w:val="FrameContents"/>
-                        <w:overflowPunct w:val="false"/>
+                        <w:overflowPunct w:val="true"/>
                         <w:bidi w:val="0"/>
                         <w:rPr>
                           <w:color w:val="000000"/>
@@ -6988,7 +7008,7 @@
                           <w:p>
                             <w:pPr>
                               <w:pStyle w:val="FrameContents"/>
-                              <w:overflowPunct w:val="false"/>
+                              <w:overflowPunct w:val="true"/>
                               <w:bidi w:val="0"/>
                               <w:rPr>
                                 <w:color w:val="000000"/>
@@ -7022,7 +7042,7 @@
                     <w:p>
                       <w:pPr>
                         <w:pStyle w:val="FrameContents"/>
-                        <w:overflowPunct w:val="false"/>
+                        <w:overflowPunct w:val="true"/>
                         <w:bidi w:val="0"/>
                         <w:rPr>
                           <w:color w:val="000000"/>
@@ -7085,7 +7105,7 @@
                           <w:p>
                             <w:pPr>
                               <w:pStyle w:val="FrameContents"/>
-                              <w:overflowPunct w:val="false"/>
+                              <w:overflowPunct w:val="true"/>
                               <w:bidi w:val="0"/>
                               <w:rPr>
                                 <w:color w:val="000000"/>
@@ -7119,7 +7139,7 @@
                     <w:p>
                       <w:pPr>
                         <w:pStyle w:val="FrameContents"/>
-                        <w:overflowPunct w:val="false"/>
+                        <w:overflowPunct w:val="true"/>
                         <w:bidi w:val="0"/>
                         <w:rPr>
                           <w:color w:val="000000"/>
@@ -7698,7 +7718,27 @@
           <w:sz w:val="24"/>
           <w:szCs w:val="24"/>
         </w:rPr>
-        <w:t>After Logical And that becomes “00001011”, by this way we can “</w:t>
+        <w:t xml:space="preserve">After </w:t>
+      </w:r>
+      <w:r>
+        <w:rPr>
+          <w:rFonts w:ascii="Calibri" w:hAnsi="Calibri"/>
+          <w:b w:val="false"/>
+          <w:bCs w:val="false"/>
+          <w:sz w:val="24"/>
+          <w:szCs w:val="24"/>
+        </w:rPr>
+        <w:t xml:space="preserve">using the </w:t>
+      </w:r>
+      <w:r>
+        <w:rPr>
+          <w:rFonts w:ascii="Calibri" w:hAnsi="Calibri"/>
+          <w:b w:val="false"/>
+          <w:bCs w:val="false"/>
+          <w:sz w:val="24"/>
+          <w:szCs w:val="24"/>
+        </w:rPr>
+        <w:t>Logical “</w:t>
       </w:r>
       <w:r>
         <w:rPr>
@@ -7708,17 +7748,37 @@
           <w:sz w:val="24"/>
           <w:szCs w:val="24"/>
         </w:rPr>
-        <w:t>Mask</w:t>
-      </w:r>
-      <w:r>
-        <w:rPr>
-          <w:rFonts w:ascii="Calibri" w:hAnsi="Calibri"/>
-          <w:b w:val="false"/>
-          <w:bCs w:val="false"/>
-          <w:sz w:val="24"/>
-          <w:szCs w:val="24"/>
-        </w:rPr>
-        <w:t>” out the “</w:t>
+        <w:t>And</w:t>
+      </w:r>
+      <w:r>
+        <w:rPr>
+          <w:rFonts w:ascii="Calibri" w:hAnsi="Calibri"/>
+          <w:b w:val="false"/>
+          <w:bCs w:val="false"/>
+          <w:sz w:val="24"/>
+          <w:szCs w:val="24"/>
+        </w:rPr>
+        <w:t xml:space="preserve">” </w:t>
+      </w:r>
+      <w:r>
+        <w:rPr>
+          <w:rFonts w:ascii="Calibri" w:hAnsi="Calibri"/>
+          <w:b w:val="false"/>
+          <w:bCs w:val="false"/>
+          <w:sz w:val="24"/>
+          <w:szCs w:val="24"/>
+        </w:rPr>
+        <w:t>gates</w:t>
+      </w:r>
+      <w:r>
+        <w:rPr>
+          <w:rFonts w:ascii="Calibri" w:hAnsi="Calibri"/>
+          <w:b w:val="false"/>
+          <w:bCs w:val="false"/>
+          <w:sz w:val="24"/>
+          <w:szCs w:val="24"/>
+        </w:rPr>
+        <w:t xml:space="preserve"> that becomes “00001011”, by this way we can “</w:t>
       </w:r>
       <w:r>
         <w:rPr>
@@ -7728,17 +7788,17 @@
           <w:sz w:val="24"/>
           <w:szCs w:val="24"/>
         </w:rPr>
-        <w:t>Network</w:t>
-      </w:r>
-      <w:r>
-        <w:rPr>
-          <w:rFonts w:ascii="Calibri" w:hAnsi="Calibri"/>
-          <w:b w:val="false"/>
-          <w:bCs w:val="false"/>
-          <w:sz w:val="24"/>
-          <w:szCs w:val="24"/>
-        </w:rPr>
-        <w:t>” and “</w:t>
+        <w:t>Mask</w:t>
+      </w:r>
+      <w:r>
+        <w:rPr>
+          <w:rFonts w:ascii="Calibri" w:hAnsi="Calibri"/>
+          <w:b w:val="false"/>
+          <w:bCs w:val="false"/>
+          <w:sz w:val="24"/>
+          <w:szCs w:val="24"/>
+        </w:rPr>
+        <w:t>” out the “</w:t>
       </w:r>
       <w:r>
         <w:rPr>
@@ -7748,17 +7808,17 @@
           <w:sz w:val="24"/>
           <w:szCs w:val="24"/>
         </w:rPr>
-        <w:t>Sub Network</w:t>
-      </w:r>
-      <w:r>
-        <w:rPr>
-          <w:rFonts w:ascii="Calibri" w:hAnsi="Calibri"/>
-          <w:b w:val="false"/>
-          <w:bCs w:val="false"/>
-          <w:sz w:val="24"/>
-          <w:szCs w:val="24"/>
-        </w:rPr>
-        <w:t>”, and retrieve only the “</w:t>
+        <w:t>Network</w:t>
+      </w:r>
+      <w:r>
+        <w:rPr>
+          <w:rFonts w:ascii="Calibri" w:hAnsi="Calibri"/>
+          <w:b w:val="false"/>
+          <w:bCs w:val="false"/>
+          <w:sz w:val="24"/>
+          <w:szCs w:val="24"/>
+        </w:rPr>
+        <w:t>” and “</w:t>
       </w:r>
       <w:r>
         <w:rPr>
@@ -7768,6 +7828,26 @@
           <w:sz w:val="24"/>
           <w:szCs w:val="24"/>
         </w:rPr>
+        <w:t>Sub Network</w:t>
+      </w:r>
+      <w:r>
+        <w:rPr>
+          <w:rFonts w:ascii="Calibri" w:hAnsi="Calibri"/>
+          <w:b w:val="false"/>
+          <w:bCs w:val="false"/>
+          <w:sz w:val="24"/>
+          <w:szCs w:val="24"/>
+        </w:rPr>
+        <w:t>”, and retrieve only the “</w:t>
+      </w:r>
+      <w:r>
+        <w:rPr>
+          <w:rFonts w:ascii="Calibri" w:hAnsi="Calibri"/>
+          <w:b/>
+          <w:bCs/>
+          <w:sz w:val="24"/>
+          <w:szCs w:val="24"/>
+        </w:rPr>
         <w:t>Node</w:t>
       </w:r>
       <w:r>
@@ -7796,13 +7876,7 @@
         </w:rPr>
       </w:pPr>
       <w:r>
-        <w:rPr>
-          <w:rFonts w:ascii="Calibri" w:hAnsi="Calibri"/>
-          <w:b w:val="false"/>
-          <w:bCs w:val="false"/>
-          <w:sz w:val="24"/>
-          <w:szCs w:val="24"/>
-        </w:rPr>
+        <w:rPr/>
       </w:r>
     </w:p>
     <w:p>
@@ -7811,81 +7885,234 @@
         <w:bidi w:val="0"/>
         <w:spacing w:before="0" w:after="0"/>
         <w:jc w:val="both"/>
+        <w:rPr>
+          <w:rFonts w:ascii="Calibri" w:hAnsi="Calibri"/>
+          <w:b w:val="false"/>
+          <w:bCs w:val="false"/>
+          <w:sz w:val="24"/>
+          <w:szCs w:val="24"/>
+        </w:rPr>
+      </w:pPr>
+      <w:r>
         <w:rPr/>
-      </w:pPr>
-      <w:r>
-        <w:rPr>
-          <w:rFonts w:ascii="Calibri" w:hAnsi="Calibri"/>
-          <w:b w:val="false"/>
-          <w:bCs w:val="false"/>
-          <w:sz w:val="24"/>
-          <w:szCs w:val="24"/>
-        </w:rPr>
-        <w:t xml:space="preserve">Probably you may ask, how many sub network we could have? 255 sub networks, because we are using “11111111” to “mask” out the subnet. Actually we could have 8 subnets, below list out the 8 </w:t>
-      </w:r>
-      <w:r>
-        <w:rPr>
-          <w:rFonts w:ascii="Calibri" w:hAnsi="Calibri"/>
+      </w:r>
+    </w:p>
+    <w:p>
+      <w:pPr>
+        <w:pStyle w:val="Heading3"/>
+        <w:bidi w:val="0"/>
+        <w:spacing w:before="0" w:after="0"/>
+        <w:jc w:val="both"/>
+        <w:rPr>
+          <w:rFonts w:ascii="Gudea;arial;helvetica;sans-serif" w:hAnsi="Gudea;arial;helvetica;sans-serif"/>
           <w:b/>
           <w:bCs/>
-          <w:sz w:val="24"/>
-          <w:szCs w:val="24"/>
-        </w:rPr>
-        <w:t>subnets</w:t>
-      </w:r>
-      <w:r>
-        <w:rPr>
-          <w:rFonts w:ascii="Calibri" w:hAnsi="Calibri"/>
-          <w:b w:val="false"/>
-          <w:bCs w:val="false"/>
-          <w:sz w:val="24"/>
-          <w:szCs w:val="24"/>
-        </w:rPr>
-        <w:t xml:space="preserve"> </w:t>
-      </w:r>
+          <w:i w:val="false"/>
+          <w:caps w:val="false"/>
+          <w:smallCaps w:val="false"/>
+          <w:color w:val="303030"/>
+          <w:spacing w:val="0"/>
+        </w:rPr>
+      </w:pPr>
       <w:r>
         <w:rPr>
           <w:rFonts w:ascii="Calibri" w:hAnsi="Calibri"/>
           <w:b/>
           <w:bCs/>
-          <w:sz w:val="24"/>
-          <w:szCs w:val="24"/>
-        </w:rPr>
-        <w:t>mask</w:t>
-      </w:r>
-      <w:r>
-        <w:rPr>
-          <w:rFonts w:ascii="Calibri" w:hAnsi="Calibri"/>
-          <w:b w:val="false"/>
-          <w:bCs w:val="false"/>
-          <w:sz w:val="24"/>
-          <w:szCs w:val="24"/>
-        </w:rPr>
-        <w:t>.</w:t>
-      </w:r>
-    </w:p>
-    <w:p>
-      <w:pPr>
-        <w:pStyle w:val="Normal"/>
+          <w:i w:val="false"/>
+          <w:caps w:val="false"/>
+          <w:smallCaps w:val="false"/>
+          <w:color w:val="303030"/>
+          <w:spacing w:val="0"/>
+          <w:sz w:val="24"/>
+          <w:szCs w:val="24"/>
+        </w:rPr>
+        <w:t>Classless Inter-Domain Routing (CIDR)</w:t>
+      </w:r>
+    </w:p>
+    <w:p>
+      <w:pPr>
+        <w:pStyle w:val="BodyText"/>
         <w:bidi w:val="0"/>
         <w:spacing w:before="0" w:after="0"/>
         <w:jc w:val="both"/>
         <w:rPr>
           <w:rFonts w:ascii="Calibri" w:hAnsi="Calibri"/>
-          <w:b w:val="false"/>
-          <w:bCs w:val="false"/>
-          <w:sz w:val="24"/>
-          <w:szCs w:val="24"/>
-        </w:rPr>
-      </w:pPr>
-      <w:r>
-        <w:rPr>
-          <w:rFonts w:ascii="Calibri" w:hAnsi="Calibri"/>
-          <w:b w:val="false"/>
-          <w:bCs w:val="false"/>
-          <w:sz w:val="24"/>
-          <w:szCs w:val="24"/>
-        </w:rPr>
+          <w:sz w:val="24"/>
+          <w:szCs w:val="24"/>
+        </w:rPr>
+      </w:pPr>
+      <w:r>
+        <w:rPr>
+          <w:rFonts w:ascii="Gudea;arial;helvetica;sans-serif" w:hAnsi="Gudea;arial;helvetica;sans-serif"/>
+          <w:b/>
+          <w:bCs/>
+          <w:i w:val="false"/>
+          <w:caps w:val="false"/>
+          <w:smallCaps w:val="false"/>
+          <w:color w:val="303030"/>
+          <w:spacing w:val="0"/>
+        </w:rPr>
+      </w:r>
+    </w:p>
+    <w:p>
+      <w:pPr>
+        <w:pStyle w:val="BodyText"/>
+        <w:bidi w:val="0"/>
+        <w:spacing w:before="0" w:after="0"/>
+        <w:jc w:val="both"/>
+        <w:rPr>
+          <w:rFonts w:ascii="Gudea;arial;helvetica;sans-serif" w:hAnsi="Gudea;arial;helvetica;sans-serif"/>
+          <w:b/>
+          <w:bCs/>
+          <w:i w:val="false"/>
+          <w:caps w:val="false"/>
+          <w:smallCaps w:val="false"/>
+          <w:color w:val="303030"/>
+          <w:spacing w:val="0"/>
+        </w:rPr>
+      </w:pPr>
+      <w:r>
+        <w:rPr>
+          <w:rStyle w:val="Strong"/>
+          <w:rFonts w:ascii="Calibri" w:hAnsi="Calibri"/>
+          <w:b w:val="false"/>
+          <w:bCs w:val="false"/>
+          <w:i w:val="false"/>
+          <w:caps w:val="false"/>
+          <w:smallCaps w:val="false"/>
+          <w:color w:val="303030"/>
+          <w:spacing w:val="0"/>
+          <w:sz w:val="24"/>
+          <w:szCs w:val="24"/>
+        </w:rPr>
+        <w:t>Classless Inter-Domain Routing</w:t>
+      </w:r>
+      <w:r>
+        <w:rPr>
+          <w:rFonts w:ascii="Calibri" w:hAnsi="Calibri"/>
+          <w:b w:val="false"/>
+          <w:bCs w:val="false"/>
+          <w:i w:val="false"/>
+          <w:caps w:val="false"/>
+          <w:smallCaps w:val="false"/>
+          <w:color w:val="303030"/>
+          <w:spacing w:val="0"/>
+          <w:sz w:val="24"/>
+          <w:szCs w:val="24"/>
+        </w:rPr>
+        <w:t> was introduced in 1993 to replace the classful network design.</w:t>
+      </w:r>
+    </w:p>
+    <w:p>
+      <w:pPr>
+        <w:pStyle w:val="BodyText"/>
+        <w:widowControl/>
+        <w:ind w:hanging="0" w:start="0" w:end="0"/>
+        <w:jc w:val="both"/>
+        <w:rPr/>
+      </w:pPr>
+      <w:r>
+        <w:rPr>
+          <w:rFonts w:ascii="Calibri" w:hAnsi="Calibri"/>
+          <w:b w:val="false"/>
+          <w:bCs w:val="false"/>
+          <w:i w:val="false"/>
+          <w:caps w:val="false"/>
+          <w:smallCaps w:val="false"/>
+          <w:color w:val="303030"/>
+          <w:spacing w:val="0"/>
+          <w:sz w:val="24"/>
+          <w:szCs w:val="24"/>
+        </w:rPr>
+        <w:t>Instead of allocating network addresses using address classes based on 8 bit groups it uses</w:t>
+      </w:r>
+      <w:r>
+        <w:rPr>
+          <w:rStyle w:val="Strong"/>
+          <w:rFonts w:ascii="Calibri" w:hAnsi="Calibri"/>
+          <w:b w:val="false"/>
+          <w:bCs w:val="false"/>
+          <w:i w:val="false"/>
+          <w:caps w:val="false"/>
+          <w:smallCaps w:val="false"/>
+          <w:color w:val="303030"/>
+          <w:spacing w:val="0"/>
+          <w:sz w:val="24"/>
+          <w:szCs w:val="24"/>
+        </w:rPr>
+        <w:t> variable length subnet masking</w:t>
+      </w:r>
+      <w:r>
+        <w:rPr>
+          <w:rFonts w:ascii="Calibri" w:hAnsi="Calibri"/>
+          <w:b w:val="false"/>
+          <w:bCs w:val="false"/>
+          <w:i w:val="false"/>
+          <w:caps w:val="false"/>
+          <w:smallCaps w:val="false"/>
+          <w:color w:val="303030"/>
+          <w:spacing w:val="0"/>
+          <w:sz w:val="24"/>
+          <w:szCs w:val="24"/>
+        </w:rPr>
+        <w:t>.</w:t>
+      </w:r>
+    </w:p>
+    <w:p>
+      <w:pPr>
+        <w:pStyle w:val="BodyText"/>
+        <w:widowControl/>
+        <w:ind w:hanging="0" w:start="0" w:end="0"/>
+        <w:jc w:val="both"/>
+        <w:rPr>
+          <w:rFonts w:ascii="Calibri" w:hAnsi="Calibri"/>
+          <w:b w:val="false"/>
+          <w:bCs w:val="false"/>
+          <w:i w:val="false"/>
+          <w:caps w:val="false"/>
+          <w:smallCaps w:val="false"/>
+          <w:color w:val="303030"/>
+          <w:spacing w:val="0"/>
+          <w:sz w:val="24"/>
+          <w:szCs w:val="24"/>
+        </w:rPr>
+      </w:pPr>
+      <w:r>
+        <w:rPr/>
+      </w:r>
+    </w:p>
+    <w:p>
+      <w:pPr>
+        <w:pStyle w:val="Heading4"/>
+        <w:widowControl/>
+        <w:ind w:hanging="0" w:start="0" w:end="0"/>
+        <w:jc w:val="center"/>
+        <w:rPr>
+          <w:rFonts w:ascii="Gudea;arial;helvetica;sans-serif" w:hAnsi="Gudea;arial;helvetica;sans-serif"/>
+          <w:b/>
+          <w:bCs/>
+          <w:i w:val="false"/>
+          <w:caps w:val="false"/>
+          <w:smallCaps w:val="false"/>
+          <w:color w:val="303030"/>
+          <w:spacing w:val="0"/>
+        </w:rPr>
+      </w:pPr>
+      <w:r>
+        <w:rPr>
+          <w:rFonts w:ascii="Calibri" w:hAnsi="Calibri"/>
+          <w:b/>
+          <w:bCs/>
+          <w:i w:val="false"/>
+          <w:caps w:val="false"/>
+          <w:smallCaps w:val="false"/>
+          <w:color w:val="303030"/>
+          <w:spacing w:val="0"/>
+          <w:sz w:val="24"/>
+          <w:szCs w:val="24"/>
+        </w:rPr>
+        <w:t>Table: CIDR and Subnet Examples</w:t>
       </w:r>
     </w:p>
     <w:tbl>
@@ -7902,15 +8129,18 @@
         </w:tblCellMar>
       </w:tblPr>
       <w:tblGrid>
-        <w:gridCol w:w="3324"/>
-        <w:gridCol w:w="3324"/>
-        <w:gridCol w:w="3324"/>
+        <w:gridCol w:w="1405"/>
+        <w:gridCol w:w="1527"/>
+        <w:gridCol w:w="1261"/>
+        <w:gridCol w:w="2250"/>
+        <w:gridCol w:w="1173"/>
+        <w:gridCol w:w="2356"/>
       </w:tblGrid>
       <w:tr>
         <w:trPr/>
         <w:tc>
           <w:tcPr>
-            <w:tcW w:w="3324" w:type="dxa"/>
+            <w:tcW w:w="1405" w:type="dxa"/>
             <w:tcBorders>
               <w:top w:val="single" w:sz="4" w:space="0" w:color="000000"/>
               <w:start w:val="single" w:sz="4" w:space="0" w:color="000000"/>
@@ -7922,22 +8152,38 @@
               <w:pStyle w:val="TableContents"/>
               <w:jc w:val="center"/>
               <w:rPr>
+                <w:rFonts w:ascii="Calibri" w:hAnsi="Calibri"/>
                 <w:b/>
                 <w:bCs/>
               </w:rPr>
             </w:pPr>
             <w:r>
               <w:rPr>
+                <w:rFonts w:ascii="Calibri" w:hAnsi="Calibri"/>
                 <w:b/>
                 <w:bCs/>
-              </w:rPr>
-              <w:t>Number of Subnets</w:t>
+                <w:i w:val="false"/>
+                <w:caps w:val="false"/>
+                <w:smallCaps w:val="false"/>
+                <w:color w:val="303030"/>
+                <w:spacing w:val="0"/>
+                <w:sz w:val="27"/>
+              </w:rPr>
+              <w:t>Address Class</w:t>
+            </w:r>
+            <w:r>
+              <w:rPr>
+                <w:rFonts w:ascii="Calibri" w:hAnsi="Calibri"/>
+                <w:b/>
+                <w:bCs/>
+              </w:rPr>
+              <w:t xml:space="preserve"> </w:t>
             </w:r>
           </w:p>
         </w:tc>
         <w:tc>
           <w:tcPr>
-            <w:tcW w:w="3324" w:type="dxa"/>
+            <w:tcW w:w="1527" w:type="dxa"/>
             <w:tcBorders>
               <w:top w:val="single" w:sz="4" w:space="0" w:color="000000"/>
               <w:start w:val="single" w:sz="4" w:space="0" w:color="000000"/>
@@ -7947,24 +8193,205 @@
           <w:p>
             <w:pPr>
               <w:pStyle w:val="TableContents"/>
+              <w:widowControl/>
+              <w:ind w:hanging="0" w:start="0" w:end="0"/>
               <w:jc w:val="center"/>
               <w:rPr>
+                <w:rFonts w:ascii="Calibri" w:hAnsi="Calibri"/>
                 <w:b/>
                 <w:bCs/>
               </w:rPr>
             </w:pPr>
             <w:r>
               <w:rPr>
+                <w:rFonts w:ascii="Calibri" w:hAnsi="Calibri"/>
                 <w:b/>
                 <w:bCs/>
-              </w:rPr>
-              <w:t>In Terms Of Binary</w:t>
+                <w:i w:val="false"/>
+                <w:caps w:val="false"/>
+                <w:smallCaps w:val="false"/>
+                <w:color w:val="303030"/>
+                <w:spacing w:val="0"/>
+                <w:sz w:val="27"/>
+              </w:rPr>
+              <w:t>No of Network Bits</w:t>
+            </w:r>
+            <w:r>
+              <w:rPr>
+                <w:rFonts w:ascii="Calibri" w:hAnsi="Calibri"/>
+                <w:b/>
+                <w:bCs/>
+              </w:rPr>
+              <w:t xml:space="preserve"> </w:t>
             </w:r>
           </w:p>
         </w:tc>
         <w:tc>
           <w:tcPr>
-            <w:tcW w:w="3324" w:type="dxa"/>
+            <w:tcW w:w="1261" w:type="dxa"/>
+            <w:tcBorders>
+              <w:top w:val="single" w:sz="4" w:space="0" w:color="000000"/>
+              <w:start w:val="single" w:sz="4" w:space="0" w:color="000000"/>
+              <w:bottom w:val="single" w:sz="4" w:space="0" w:color="000000"/>
+            </w:tcBorders>
+          </w:tcPr>
+          <w:p>
+            <w:pPr>
+              <w:pStyle w:val="TableContents"/>
+              <w:widowControl/>
+              <w:ind w:hanging="0" w:start="0" w:end="0"/>
+              <w:jc w:val="center"/>
+              <w:rPr>
+                <w:rFonts w:ascii="Calibri" w:hAnsi="Calibri"/>
+                <w:b/>
+                <w:bCs/>
+              </w:rPr>
+            </w:pPr>
+            <w:r>
+              <w:rPr>
+                <w:rFonts w:ascii="Calibri" w:hAnsi="Calibri"/>
+                <w:b/>
+                <w:bCs/>
+                <w:i w:val="false"/>
+                <w:caps w:val="false"/>
+                <w:smallCaps w:val="false"/>
+                <w:color w:val="303030"/>
+                <w:spacing w:val="0"/>
+                <w:sz w:val="27"/>
+              </w:rPr>
+              <w:t>No of Host Bits</w:t>
+            </w:r>
+            <w:r>
+              <w:rPr>
+                <w:rFonts w:ascii="Calibri" w:hAnsi="Calibri"/>
+                <w:b/>
+                <w:bCs/>
+              </w:rPr>
+              <w:t xml:space="preserve"> </w:t>
+            </w:r>
+          </w:p>
+        </w:tc>
+        <w:tc>
+          <w:tcPr>
+            <w:tcW w:w="2250" w:type="dxa"/>
+            <w:tcBorders>
+              <w:top w:val="single" w:sz="4" w:space="0" w:color="000000"/>
+              <w:start w:val="single" w:sz="4" w:space="0" w:color="000000"/>
+              <w:bottom w:val="single" w:sz="4" w:space="0" w:color="000000"/>
+            </w:tcBorders>
+          </w:tcPr>
+          <w:p>
+            <w:pPr>
+              <w:pStyle w:val="TableContents"/>
+              <w:widowControl/>
+              <w:ind w:hanging="0" w:start="0" w:end="0"/>
+              <w:jc w:val="center"/>
+              <w:rPr>
+                <w:rFonts w:ascii="Calibri" w:hAnsi="Calibri"/>
+                <w:b/>
+                <w:bCs/>
+              </w:rPr>
+            </w:pPr>
+            <w:r>
+              <w:rPr>
+                <w:rFonts w:ascii="Calibri" w:hAnsi="Calibri"/>
+                <w:b/>
+                <w:bCs/>
+                <w:i w:val="false"/>
+                <w:caps w:val="false"/>
+                <w:smallCaps w:val="false"/>
+                <w:color w:val="303030"/>
+                <w:spacing w:val="0"/>
+                <w:sz w:val="27"/>
+              </w:rPr>
+              <w:t>Subnet mask</w:t>
+            </w:r>
+            <w:r>
+              <w:rPr>
+                <w:rFonts w:ascii="Calibri" w:hAnsi="Calibri"/>
+                <w:b/>
+                <w:bCs/>
+              </w:rPr>
+              <w:t xml:space="preserve"> </w:t>
+            </w:r>
+          </w:p>
+        </w:tc>
+        <w:tc>
+          <w:tcPr>
+            <w:tcW w:w="1173" w:type="dxa"/>
+            <w:tcBorders>
+              <w:top w:val="single" w:sz="4" w:space="0" w:color="000000"/>
+              <w:start w:val="single" w:sz="4" w:space="0" w:color="000000"/>
+              <w:bottom w:val="single" w:sz="4" w:space="0" w:color="000000"/>
+            </w:tcBorders>
+          </w:tcPr>
+          <w:p>
+            <w:pPr>
+              <w:pStyle w:val="TableContents"/>
+              <w:widowControl/>
+              <w:ind w:hanging="0" w:start="0" w:end="0"/>
+              <w:jc w:val="center"/>
+              <w:rPr>
+                <w:rFonts w:ascii="Calibri" w:hAnsi="Calibri"/>
+                <w:b/>
+                <w:bCs/>
+              </w:rPr>
+            </w:pPr>
+            <w:r>
+              <w:rPr>
+                <w:rFonts w:ascii="Calibri" w:hAnsi="Calibri"/>
+                <w:b/>
+                <w:bCs/>
+                <w:i w:val="false"/>
+                <w:caps w:val="false"/>
+                <w:smallCaps w:val="false"/>
+                <w:color w:val="303030"/>
+                <w:spacing w:val="0"/>
+                <w:sz w:val="27"/>
+              </w:rPr>
+              <w:t xml:space="preserve">CIDR </w:t>
+            </w:r>
+            <w:r>
+              <w:rPr>
+                <w:rFonts w:ascii="Calibri" w:hAnsi="Calibri"/>
+                <w:b/>
+                <w:bCs/>
+                <w:i w:val="false"/>
+                <w:caps w:val="false"/>
+                <w:smallCaps w:val="false"/>
+                <w:color w:val="303030"/>
+                <w:spacing w:val="0"/>
+                <w:sz w:val="27"/>
+              </w:rPr>
+              <w:t>N</w:t>
+            </w:r>
+            <w:r>
+              <w:rPr>
+                <w:rFonts w:ascii="Calibri" w:hAnsi="Calibri"/>
+                <w:b/>
+                <w:bCs/>
+                <w:i w:val="false"/>
+                <w:caps w:val="false"/>
+                <w:smallCaps w:val="false"/>
+                <w:color w:val="303030"/>
+                <w:spacing w:val="0"/>
+                <w:sz w:val="27"/>
+              </w:rPr>
+              <w:t>otation</w:t>
+            </w:r>
+            <w:r>
+              <w:rPr>
+                <w:rFonts w:ascii="Calibri" w:hAnsi="Calibri"/>
+                <w:b/>
+                <w:bCs/>
+              </w:rPr>
+              <w:t xml:space="preserve"> </w:t>
+            </w:r>
+          </w:p>
+        </w:tc>
+        <w:tc>
+          <w:tcPr>
+            <w:tcW w:w="2356" w:type="dxa"/>
             <w:tcBorders>
               <w:top w:val="single" w:sz="4" w:space="0" w:color="000000"/>
               <w:start w:val="single" w:sz="4" w:space="0" w:color="000000"/>
@@ -7975,18 +8402,22 @@
           <w:p>
             <w:pPr>
               <w:pStyle w:val="TableContents"/>
+              <w:widowControl/>
+              <w:ind w:hanging="0" w:start="0" w:end="0"/>
               <w:jc w:val="center"/>
               <w:rPr>
+                <w:rFonts w:ascii="Calibri" w:hAnsi="Calibri"/>
                 <w:b/>
                 <w:bCs/>
               </w:rPr>
             </w:pPr>
             <w:r>
               <w:rPr>
+                <w:rFonts w:ascii="Calibri" w:hAnsi="Calibri"/>
                 <w:b/>
                 <w:bCs/>
               </w:rPr>
-              <w:t>Class “A” IP Ranges</w:t>
+              <w:t>IPv4 Ranges</w:t>
             </w:r>
           </w:p>
         </w:tc>
@@ -7995,7 +8426,7 @@
         <w:trPr/>
         <w:tc>
           <w:tcPr>
-            <w:tcW w:w="3324" w:type="dxa"/>
+            <w:tcW w:w="1405" w:type="dxa"/>
             <w:tcBorders>
               <w:start w:val="single" w:sz="4" w:space="0" w:color="000000"/>
               <w:bottom w:val="single" w:sz="4" w:space="0" w:color="000000"/>
@@ -8005,17 +8436,25 @@
             <w:pPr>
               <w:pStyle w:val="TableContents"/>
               <w:jc w:val="center"/>
-              <w:rPr/>
+              <w:rPr>
+                <w:rFonts w:ascii="Calibri" w:hAnsi="Calibri"/>
+                <w:sz w:val="24"/>
+                <w:szCs w:val="24"/>
+              </w:rPr>
             </w:pPr>
             <w:r>
-              <w:rPr/>
-              <w:t>255</w:t>
+              <w:rPr>
+                <w:rFonts w:ascii="Calibri" w:hAnsi="Calibri"/>
+                <w:sz w:val="24"/>
+                <w:szCs w:val="24"/>
+              </w:rPr>
+              <w:t>A</w:t>
             </w:r>
           </w:p>
         </w:tc>
         <w:tc>
           <w:tcPr>
-            <w:tcW w:w="3324" w:type="dxa"/>
+            <w:tcW w:w="1527" w:type="dxa"/>
             <w:tcBorders>
               <w:start w:val="single" w:sz="4" w:space="0" w:color="000000"/>
               <w:bottom w:val="single" w:sz="4" w:space="0" w:color="000000"/>
@@ -8025,17 +8464,225 @@
             <w:pPr>
               <w:pStyle w:val="TableContents"/>
               <w:jc w:val="center"/>
-              <w:rPr/>
+              <w:rPr>
+                <w:rFonts w:ascii="Calibri" w:hAnsi="Calibri"/>
+                <w:sz w:val="24"/>
+                <w:szCs w:val="24"/>
+              </w:rPr>
             </w:pPr>
             <w:r>
-              <w:rPr/>
-              <w:t>11111111</w:t>
+              <w:rPr>
+                <w:rFonts w:ascii="Calibri" w:hAnsi="Calibri"/>
+                <w:sz w:val="24"/>
+                <w:szCs w:val="24"/>
+              </w:rPr>
+              <w:t>14</w:t>
             </w:r>
           </w:p>
         </w:tc>
         <w:tc>
           <w:tcPr>
-            <w:tcW w:w="3324" w:type="dxa"/>
+            <w:tcW w:w="1261" w:type="dxa"/>
+            <w:tcBorders>
+              <w:start w:val="single" w:sz="4" w:space="0" w:color="000000"/>
+              <w:bottom w:val="single" w:sz="4" w:space="0" w:color="000000"/>
+            </w:tcBorders>
+          </w:tcPr>
+          <w:p>
+            <w:pPr>
+              <w:pStyle w:val="TableContents"/>
+              <w:jc w:val="center"/>
+              <w:rPr>
+                <w:rFonts w:ascii="Calibri" w:hAnsi="Calibri"/>
+                <w:sz w:val="24"/>
+                <w:szCs w:val="24"/>
+              </w:rPr>
+            </w:pPr>
+            <w:r>
+              <w:rPr>
+                <w:rFonts w:ascii="Calibri" w:hAnsi="Calibri"/>
+                <w:sz w:val="24"/>
+                <w:szCs w:val="24"/>
+              </w:rPr>
+              <w:t>18</w:t>
+            </w:r>
+          </w:p>
+        </w:tc>
+        <w:tc>
+          <w:tcPr>
+            <w:tcW w:w="2250" w:type="dxa"/>
+            <w:tcBorders>
+              <w:start w:val="single" w:sz="4" w:space="0" w:color="000000"/>
+              <w:bottom w:val="single" w:sz="4" w:space="0" w:color="000000"/>
+            </w:tcBorders>
+          </w:tcPr>
+          <w:p>
+            <w:pPr>
+              <w:pStyle w:val="TableContents"/>
+              <w:jc w:val="center"/>
+              <w:rPr>
+                <w:rFonts w:ascii="Calibri" w:hAnsi="Calibri"/>
+                <w:sz w:val="24"/>
+                <w:szCs w:val="24"/>
+              </w:rPr>
+            </w:pPr>
+            <w:r>
+              <w:rPr>
+                <w:rFonts w:ascii="Calibri" w:hAnsi="Calibri"/>
+                <w:b w:val="false"/>
+                <w:i w:val="false"/>
+                <w:caps w:val="false"/>
+                <w:smallCaps w:val="false"/>
+                <w:color w:val="303030"/>
+                <w:spacing w:val="0"/>
+                <w:sz w:val="24"/>
+                <w:szCs w:val="24"/>
+              </w:rPr>
+              <w:t>255.252.0.0</w:t>
+            </w:r>
+          </w:p>
+          <w:p>
+            <w:pPr>
+              <w:pStyle w:val="TableContents"/>
+              <w:jc w:val="center"/>
+              <w:rPr>
+                <w:b w:val="false"/>
+                <w:i w:val="false"/>
+                <w:caps w:val="false"/>
+                <w:smallCaps w:val="false"/>
+                <w:color w:val="303030"/>
+                <w:spacing w:val="0"/>
+              </w:rPr>
+            </w:pPr>
+            <w:r>
+              <w:rPr>
+                <w:rFonts w:ascii="Calibri" w:hAnsi="Calibri"/>
+                <w:sz w:val="24"/>
+                <w:szCs w:val="24"/>
+              </w:rPr>
+            </w:r>
+          </w:p>
+          <w:p>
+            <w:pPr>
+              <w:pStyle w:val="TableContents"/>
+              <w:jc w:val="center"/>
+              <w:rPr>
+                <w:rFonts w:ascii="Calibri" w:hAnsi="Calibri"/>
+                <w:sz w:val="24"/>
+                <w:szCs w:val="24"/>
+              </w:rPr>
+            </w:pPr>
+            <w:r>
+              <w:rPr>
+                <w:rFonts w:ascii="Calibri" w:hAnsi="Calibri"/>
+                <w:b w:val="false"/>
+                <w:i w:val="false"/>
+                <w:caps w:val="false"/>
+                <w:smallCaps w:val="false"/>
+                <w:color w:val="FF0000"/>
+                <w:spacing w:val="0"/>
+                <w:sz w:val="24"/>
+                <w:szCs w:val="24"/>
+              </w:rPr>
+              <w:t>11111111</w:t>
+            </w:r>
+            <w:r>
+              <w:rPr>
+                <w:rFonts w:ascii="Calibri" w:hAnsi="Calibri"/>
+                <w:b w:val="false"/>
+                <w:i w:val="false"/>
+                <w:caps w:val="false"/>
+                <w:smallCaps w:val="false"/>
+                <w:color w:val="303030"/>
+                <w:spacing w:val="0"/>
+                <w:sz w:val="24"/>
+                <w:szCs w:val="24"/>
+              </w:rPr>
+              <w:t>.</w:t>
+            </w:r>
+            <w:r>
+              <w:rPr>
+                <w:rFonts w:ascii="Calibri" w:hAnsi="Calibri"/>
+                <w:b w:val="false"/>
+                <w:i w:val="false"/>
+                <w:caps w:val="false"/>
+                <w:smallCaps w:val="false"/>
+                <w:color w:val="FF0000"/>
+                <w:spacing w:val="0"/>
+                <w:sz w:val="24"/>
+                <w:szCs w:val="24"/>
+              </w:rPr>
+              <w:t>111111</w:t>
+            </w:r>
+            <w:r>
+              <w:rPr>
+                <w:rFonts w:ascii="Calibri" w:hAnsi="Calibri"/>
+                <w:b w:val="false"/>
+                <w:i w:val="false"/>
+                <w:caps w:val="false"/>
+                <w:smallCaps w:val="false"/>
+                <w:color w:val="303030"/>
+                <w:spacing w:val="0"/>
+                <w:sz w:val="24"/>
+                <w:szCs w:val="24"/>
+              </w:rPr>
+              <w:t>00.00000000.00000000</w:t>
+            </w:r>
+            <w:r>
+              <w:rPr>
+                <w:rFonts w:ascii="Calibri" w:hAnsi="Calibri"/>
+                <w:sz w:val="24"/>
+                <w:szCs w:val="24"/>
+              </w:rPr>
+              <w:t xml:space="preserve"> </w:t>
+            </w:r>
+          </w:p>
+        </w:tc>
+        <w:tc>
+          <w:tcPr>
+            <w:tcW w:w="1173" w:type="dxa"/>
+            <w:tcBorders>
+              <w:start w:val="single" w:sz="4" w:space="0" w:color="000000"/>
+              <w:bottom w:val="single" w:sz="4" w:space="0" w:color="000000"/>
+            </w:tcBorders>
+          </w:tcPr>
+          <w:p>
+            <w:pPr>
+              <w:pStyle w:val="TableContents"/>
+              <w:jc w:val="center"/>
+              <w:rPr>
+                <w:rFonts w:ascii="Calibri" w:hAnsi="Calibri"/>
+                <w:sz w:val="24"/>
+                <w:szCs w:val="24"/>
+              </w:rPr>
+            </w:pPr>
+            <w:r>
+              <w:rPr>
+                <w:rFonts w:ascii="Calibri" w:hAnsi="Calibri"/>
+                <w:b w:val="false"/>
+                <w:i w:val="false"/>
+                <w:caps w:val="false"/>
+                <w:smallCaps w:val="false"/>
+                <w:color w:val="303030"/>
+                <w:spacing w:val="0"/>
+                <w:sz w:val="24"/>
+                <w:szCs w:val="24"/>
+              </w:rPr>
+              <w:t>/14</w:t>
+            </w:r>
+            <w:r>
+              <w:rPr>
+                <w:rFonts w:ascii="Calibri" w:hAnsi="Calibri"/>
+                <w:sz w:val="24"/>
+                <w:szCs w:val="24"/>
+              </w:rPr>
+              <w:t xml:space="preserve"> </w:t>
+            </w:r>
+          </w:p>
+        </w:tc>
+        <w:tc>
+          <w:tcPr>
+            <w:tcW w:w="2356" w:type="dxa"/>
             <w:tcBorders>
               <w:start w:val="single" w:sz="4" w:space="0" w:color="000000"/>
               <w:bottom w:val="single" w:sz="4" w:space="0" w:color="000000"/>
@@ -8046,22 +8693,75 @@
             <w:pPr>
               <w:pStyle w:val="TableContents"/>
               <w:jc w:val="center"/>
-              <w:rPr/>
+              <w:rPr>
+                <w:rFonts w:ascii="Calibri" w:hAnsi="Calibri"/>
+                <w:sz w:val="24"/>
+                <w:szCs w:val="24"/>
+              </w:rPr>
             </w:pPr>
             <w:r>
-              <w:rPr/>
-              <w:t>Subnet mask: 255.255.0.0</w:t>
+              <w:rPr>
+                <w:rFonts w:ascii="Calibri" w:hAnsi="Calibri"/>
+                <w:sz w:val="24"/>
+                <w:szCs w:val="24"/>
+              </w:rPr>
+              <w:t>127.0.0.0</w:t>
             </w:r>
           </w:p>
           <w:p>
             <w:pPr>
               <w:pStyle w:val="TableContents"/>
               <w:jc w:val="center"/>
-              <w:rPr/>
+              <w:rPr>
+                <w:rFonts w:ascii="Calibri" w:hAnsi="Calibri"/>
+                <w:sz w:val="24"/>
+                <w:szCs w:val="24"/>
+              </w:rPr>
             </w:pPr>
             <w:r>
-              <w:rPr/>
-              <w:t>0.0.0.0 ~ 127.255.255.255</w:t>
+              <w:rPr>
+                <w:rFonts w:ascii="Calibri" w:hAnsi="Calibri"/>
+                <w:sz w:val="24"/>
+                <w:szCs w:val="24"/>
+              </w:rPr>
+              <w:t>~</w:t>
+            </w:r>
+          </w:p>
+          <w:p>
+            <w:pPr>
+              <w:pStyle w:val="TableContents"/>
+              <w:jc w:val="center"/>
+              <w:rPr>
+                <w:rFonts w:ascii="Calibri" w:hAnsi="Calibri"/>
+                <w:sz w:val="24"/>
+                <w:szCs w:val="24"/>
+              </w:rPr>
+            </w:pPr>
+            <w:r>
+              <w:rPr>
+                <w:rFonts w:ascii="Calibri" w:hAnsi="Calibri"/>
+                <w:sz w:val="24"/>
+                <w:szCs w:val="24"/>
+              </w:rPr>
+              <w:t>127.252.255.255</w:t>
+            </w:r>
+          </w:p>
+          <w:p>
+            <w:pPr>
+              <w:pStyle w:val="TableContents"/>
+              <w:jc w:val="center"/>
+              <w:rPr>
+                <w:rFonts w:ascii="Calibri" w:hAnsi="Calibri"/>
+                <w:sz w:val="24"/>
+                <w:szCs w:val="24"/>
+              </w:rPr>
+            </w:pPr>
+            <w:r>
+              <w:rPr>
+                <w:rFonts w:ascii="Calibri" w:hAnsi="Calibri"/>
+                <w:sz w:val="24"/>
+                <w:szCs w:val="24"/>
+              </w:rPr>
             </w:r>
           </w:p>
         </w:tc>
@@ -8070,7 +8770,7 @@
         <w:trPr/>
         <w:tc>
           <w:tcPr>
-            <w:tcW w:w="3324" w:type="dxa"/>
+            <w:tcW w:w="1405" w:type="dxa"/>
             <w:tcBorders>
               <w:start w:val="single" w:sz="4" w:space="0" w:color="000000"/>
               <w:bottom w:val="single" w:sz="4" w:space="0" w:color="000000"/>
@@ -8080,17 +8780,25 @@
             <w:pPr>
               <w:pStyle w:val="TableContents"/>
               <w:jc w:val="center"/>
-              <w:rPr/>
+              <w:rPr>
+                <w:rFonts w:ascii="Calibri" w:hAnsi="Calibri"/>
+                <w:sz w:val="24"/>
+                <w:szCs w:val="24"/>
+              </w:rPr>
             </w:pPr>
             <w:r>
-              <w:rPr/>
-              <w:t>127</w:t>
+              <w:rPr>
+                <w:rFonts w:ascii="Calibri" w:hAnsi="Calibri"/>
+                <w:sz w:val="24"/>
+                <w:szCs w:val="24"/>
+              </w:rPr>
+              <w:t>B</w:t>
             </w:r>
           </w:p>
         </w:tc>
         <w:tc>
           <w:tcPr>
-            <w:tcW w:w="3324" w:type="dxa"/>
+            <w:tcW w:w="1527" w:type="dxa"/>
             <w:tcBorders>
               <w:start w:val="single" w:sz="4" w:space="0" w:color="000000"/>
               <w:bottom w:val="single" w:sz="4" w:space="0" w:color="000000"/>
@@ -8100,17 +8808,327 @@
             <w:pPr>
               <w:pStyle w:val="TableContents"/>
               <w:jc w:val="center"/>
-              <w:rPr/>
+              <w:rPr>
+                <w:rFonts w:ascii="Calibri" w:hAnsi="Calibri"/>
+                <w:sz w:val="24"/>
+                <w:szCs w:val="24"/>
+              </w:rPr>
             </w:pPr>
             <w:r>
-              <w:rPr/>
-              <w:t>01111111</w:t>
+              <w:rPr>
+                <w:rFonts w:ascii="Calibri" w:hAnsi="Calibri"/>
+                <w:b w:val="false"/>
+                <w:i w:val="false"/>
+                <w:caps w:val="false"/>
+                <w:smallCaps w:val="false"/>
+                <w:color w:val="303030"/>
+                <w:spacing w:val="0"/>
+                <w:sz w:val="24"/>
+                <w:szCs w:val="24"/>
+              </w:rPr>
+              <w:t>20</w:t>
+            </w:r>
+            <w:r>
+              <w:rPr>
+                <w:rFonts w:ascii="Calibri" w:hAnsi="Calibri"/>
+                <w:sz w:val="24"/>
+                <w:szCs w:val="24"/>
+              </w:rPr>
+              <w:t xml:space="preserve"> </w:t>
             </w:r>
           </w:p>
         </w:tc>
         <w:tc>
           <w:tcPr>
-            <w:tcW w:w="3324" w:type="dxa"/>
+            <w:tcW w:w="1261" w:type="dxa"/>
+            <w:tcBorders>
+              <w:start w:val="single" w:sz="4" w:space="0" w:color="000000"/>
+              <w:bottom w:val="single" w:sz="4" w:space="0" w:color="000000"/>
+            </w:tcBorders>
+          </w:tcPr>
+          <w:p>
+            <w:pPr>
+              <w:pStyle w:val="TableContents"/>
+              <w:jc w:val="center"/>
+              <w:rPr>
+                <w:rFonts w:ascii="Calibri" w:hAnsi="Calibri"/>
+                <w:sz w:val="24"/>
+                <w:szCs w:val="24"/>
+              </w:rPr>
+            </w:pPr>
+            <w:r>
+              <w:rPr>
+                <w:rFonts w:ascii="Calibri" w:hAnsi="Calibri"/>
+                <w:sz w:val="24"/>
+                <w:szCs w:val="24"/>
+              </w:rPr>
+              <w:t>12</w:t>
+            </w:r>
+          </w:p>
+        </w:tc>
+        <w:tc>
+          <w:tcPr>
+            <w:tcW w:w="2250" w:type="dxa"/>
+            <w:tcBorders>
+              <w:start w:val="single" w:sz="4" w:space="0" w:color="000000"/>
+              <w:bottom w:val="single" w:sz="4" w:space="0" w:color="000000"/>
+            </w:tcBorders>
+          </w:tcPr>
+          <w:p>
+            <w:pPr>
+              <w:pStyle w:val="TableContents"/>
+              <w:jc w:val="center"/>
+              <w:rPr>
+                <w:rFonts w:ascii="Calibri" w:hAnsi="Calibri"/>
+                <w:sz w:val="24"/>
+                <w:szCs w:val="24"/>
+              </w:rPr>
+            </w:pPr>
+            <w:r>
+              <w:rPr>
+                <w:rFonts w:ascii="Calibri" w:hAnsi="Calibri"/>
+                <w:b w:val="false"/>
+                <w:i w:val="false"/>
+                <w:caps w:val="false"/>
+                <w:smallCaps w:val="false"/>
+                <w:color w:val="303030"/>
+                <w:spacing w:val="0"/>
+                <w:sz w:val="24"/>
+                <w:szCs w:val="24"/>
+              </w:rPr>
+              <w:t>255.255.240.0</w:t>
+            </w:r>
+            <w:r>
+              <w:rPr>
+                <w:rFonts w:ascii="Calibri" w:hAnsi="Calibri"/>
+                <w:sz w:val="24"/>
+                <w:szCs w:val="24"/>
+              </w:rPr>
+              <w:t xml:space="preserve"> </w:t>
+            </w:r>
+          </w:p>
+          <w:p>
+            <w:pPr>
+              <w:pStyle w:val="TableContents"/>
+              <w:jc w:val="center"/>
+              <w:rPr>
+                <w:rFonts w:ascii="Calibri" w:hAnsi="Calibri"/>
+                <w:sz w:val="24"/>
+                <w:szCs w:val="24"/>
+              </w:rPr>
+            </w:pPr>
+            <w:r>
+              <w:rPr>
+                <w:rFonts w:ascii="Calibri" w:hAnsi="Calibri"/>
+                <w:sz w:val="24"/>
+                <w:szCs w:val="24"/>
+              </w:rPr>
+            </w:r>
+          </w:p>
+          <w:p>
+            <w:pPr>
+              <w:pStyle w:val="TableContents"/>
+              <w:jc w:val="center"/>
+              <w:rPr>
+                <w:rFonts w:ascii="Calibri" w:hAnsi="Calibri"/>
+                <w:sz w:val="24"/>
+                <w:szCs w:val="24"/>
+              </w:rPr>
+            </w:pPr>
+            <w:r>
+              <w:rPr>
+                <w:rFonts w:ascii="Calibri" w:hAnsi="Calibri"/>
+                <w:b w:val="false"/>
+                <w:i w:val="false"/>
+                <w:caps w:val="false"/>
+                <w:smallCaps w:val="false"/>
+                <w:color w:val="FF0000"/>
+                <w:spacing w:val="0"/>
+                <w:sz w:val="24"/>
+                <w:szCs w:val="24"/>
+              </w:rPr>
+              <w:t>11111111</w:t>
+            </w:r>
+            <w:r>
+              <w:rPr>
+                <w:rFonts w:ascii="Calibri" w:hAnsi="Calibri"/>
+                <w:b w:val="false"/>
+                <w:i w:val="false"/>
+                <w:caps w:val="false"/>
+                <w:smallCaps w:val="false"/>
+                <w:color w:val="303030"/>
+                <w:spacing w:val="0"/>
+                <w:sz w:val="24"/>
+                <w:szCs w:val="24"/>
+              </w:rPr>
+              <w:t>.</w:t>
+            </w:r>
+            <w:r>
+              <w:rPr>
+                <w:rFonts w:ascii="Calibri" w:hAnsi="Calibri"/>
+                <w:b w:val="false"/>
+                <w:i w:val="false"/>
+                <w:caps w:val="false"/>
+                <w:smallCaps w:val="false"/>
+                <w:color w:val="FF0000"/>
+                <w:spacing w:val="0"/>
+                <w:sz w:val="24"/>
+                <w:szCs w:val="24"/>
+              </w:rPr>
+              <w:t>11111111</w:t>
+            </w:r>
+            <w:r>
+              <w:rPr>
+                <w:rFonts w:ascii="Calibri" w:hAnsi="Calibri"/>
+                <w:b w:val="false"/>
+                <w:i w:val="false"/>
+                <w:caps w:val="false"/>
+                <w:smallCaps w:val="false"/>
+                <w:color w:val="303030"/>
+                <w:spacing w:val="0"/>
+                <w:sz w:val="24"/>
+                <w:szCs w:val="24"/>
+              </w:rPr>
+              <w:t>.</w:t>
+            </w:r>
+          </w:p>
+          <w:p>
+            <w:pPr>
+              <w:pStyle w:val="TableContents"/>
+              <w:jc w:val="center"/>
+              <w:rPr>
+                <w:rFonts w:ascii="Calibri" w:hAnsi="Calibri"/>
+                <w:sz w:val="24"/>
+                <w:szCs w:val="24"/>
+              </w:rPr>
+            </w:pPr>
+            <w:r>
+              <w:rPr>
+                <w:rFonts w:ascii="Calibri" w:hAnsi="Calibri"/>
+                <w:b w:val="false"/>
+                <w:i w:val="false"/>
+                <w:caps w:val="false"/>
+                <w:smallCaps w:val="false"/>
+                <w:color w:val="FF0000"/>
+                <w:spacing w:val="0"/>
+                <w:sz w:val="24"/>
+                <w:szCs w:val="24"/>
+              </w:rPr>
+              <w:t>1111</w:t>
+            </w:r>
+            <w:r>
+              <w:rPr>
+                <w:rFonts w:ascii="Calibri" w:hAnsi="Calibri"/>
+                <w:b w:val="false"/>
+                <w:i w:val="false"/>
+                <w:caps w:val="false"/>
+                <w:smallCaps w:val="false"/>
+                <w:color w:val="000000"/>
+                <w:spacing w:val="0"/>
+                <w:sz w:val="24"/>
+                <w:szCs w:val="24"/>
+              </w:rPr>
+              <w:t>0000</w:t>
+            </w:r>
+            <w:r>
+              <w:rPr>
+                <w:rFonts w:ascii="Calibri" w:hAnsi="Calibri"/>
+                <w:b w:val="false"/>
+                <w:i w:val="false"/>
+                <w:caps w:val="false"/>
+                <w:smallCaps w:val="false"/>
+                <w:color w:val="303030"/>
+                <w:spacing w:val="0"/>
+                <w:sz w:val="24"/>
+                <w:szCs w:val="24"/>
+              </w:rPr>
+              <w:t>.</w:t>
+            </w:r>
+            <w:r>
+              <w:rPr>
+                <w:rFonts w:ascii="Calibri" w:hAnsi="Calibri"/>
+                <w:b w:val="false"/>
+                <w:i w:val="false"/>
+                <w:caps w:val="false"/>
+                <w:smallCaps w:val="false"/>
+                <w:color w:val="000000"/>
+                <w:spacing w:val="0"/>
+                <w:sz w:val="24"/>
+                <w:szCs w:val="24"/>
+              </w:rPr>
+              <w:t>0</w:t>
+            </w:r>
+            <w:r>
+              <w:rPr>
+                <w:rFonts w:ascii="Calibri" w:hAnsi="Calibri"/>
+                <w:b w:val="false"/>
+                <w:i w:val="false"/>
+                <w:caps w:val="false"/>
+                <w:smallCaps w:val="false"/>
+                <w:color w:val="303030"/>
+                <w:spacing w:val="0"/>
+                <w:sz w:val="24"/>
+                <w:szCs w:val="24"/>
+              </w:rPr>
+              <w:t>0000000</w:t>
+            </w:r>
+          </w:p>
+        </w:tc>
+        <w:tc>
+          <w:tcPr>
+            <w:tcW w:w="1173" w:type="dxa"/>
+            <w:tcBorders>
+              <w:start w:val="single" w:sz="4" w:space="0" w:color="000000"/>
+              <w:bottom w:val="single" w:sz="4" w:space="0" w:color="000000"/>
+            </w:tcBorders>
+          </w:tcPr>
+          <w:p>
+            <w:pPr>
+              <w:pStyle w:val="TableContents"/>
+              <w:jc w:val="center"/>
+              <w:rPr>
+                <w:rFonts w:ascii="Calibri" w:hAnsi="Calibri"/>
+                <w:sz w:val="24"/>
+                <w:szCs w:val="24"/>
+                <w:highlight w:val="none"/>
+                <w:shd w:fill="FFFFFF" w:val="clear"/>
+              </w:rPr>
+            </w:pPr>
+            <w:r>
+              <w:rPr>
+                <w:rFonts w:ascii="Calibri" w:hAnsi="Calibri"/>
+                <w:b w:val="false"/>
+                <w:i w:val="false"/>
+                <w:caps w:val="false"/>
+                <w:smallCaps w:val="false"/>
+                <w:color w:val="303030"/>
+                <w:spacing w:val="0"/>
+                <w:sz w:val="24"/>
+                <w:szCs w:val="24"/>
+                <w:shd w:fill="FFFFFF" w:val="clear"/>
+              </w:rPr>
+              <w:t>/</w:t>
+            </w:r>
+            <w:r>
+              <w:rPr>
+                <w:rFonts w:ascii="Calibri" w:hAnsi="Calibri"/>
+                <w:b w:val="false"/>
+                <w:i w:val="false"/>
+                <w:caps w:val="false"/>
+                <w:smallCaps w:val="false"/>
+                <w:color w:val="303030"/>
+                <w:spacing w:val="0"/>
+                <w:sz w:val="24"/>
+                <w:szCs w:val="24"/>
+                <w:shd w:fill="FFFFFF" w:val="clear"/>
+              </w:rPr>
+              <w:t>20</w:t>
+            </w:r>
+          </w:p>
+        </w:tc>
+        <w:tc>
+          <w:tcPr>
+            <w:tcW w:w="2356" w:type="dxa"/>
             <w:tcBorders>
               <w:start w:val="single" w:sz="4" w:space="0" w:color="000000"/>
               <w:bottom w:val="single" w:sz="4" w:space="0" w:color="000000"/>
@@ -8121,22 +9139,57 @@
             <w:pPr>
               <w:pStyle w:val="TableContents"/>
               <w:jc w:val="center"/>
-              <w:rPr/>
+              <w:rPr>
+                <w:rFonts w:ascii="Calibri" w:hAnsi="Calibri"/>
+                <w:sz w:val="24"/>
+                <w:szCs w:val="24"/>
+              </w:rPr>
             </w:pPr>
             <w:r>
-              <w:rPr/>
-              <w:t>Subnet mask: 255.127.0.0</w:t>
+              <w:rPr>
+                <w:rFonts w:ascii="Calibri" w:hAnsi="Calibri"/>
+                <w:sz w:val="24"/>
+                <w:szCs w:val="24"/>
+              </w:rPr>
+              <w:t>128.0.0.0</w:t>
             </w:r>
           </w:p>
           <w:p>
             <w:pPr>
               <w:pStyle w:val="TableContents"/>
               <w:jc w:val="center"/>
-              <w:rPr/>
+              <w:rPr>
+                <w:rFonts w:ascii="Calibri" w:hAnsi="Calibri"/>
+                <w:sz w:val="24"/>
+                <w:szCs w:val="24"/>
+              </w:rPr>
             </w:pPr>
             <w:r>
-              <w:rPr/>
-              <w:t>0.0.0.0 ~ 127.127.255.255</w:t>
+              <w:rPr>
+                <w:rFonts w:ascii="Calibri" w:hAnsi="Calibri"/>
+                <w:sz w:val="24"/>
+                <w:szCs w:val="24"/>
+              </w:rPr>
+              <w:t>~</w:t>
+            </w:r>
+          </w:p>
+          <w:p>
+            <w:pPr>
+              <w:pStyle w:val="TableContents"/>
+              <w:jc w:val="center"/>
+              <w:rPr>
+                <w:rFonts w:ascii="Calibri" w:hAnsi="Calibri"/>
+                <w:sz w:val="24"/>
+                <w:szCs w:val="24"/>
+              </w:rPr>
+            </w:pPr>
+            <w:r>
+              <w:rPr>
+                <w:rFonts w:ascii="Calibri" w:hAnsi="Calibri"/>
+                <w:sz w:val="24"/>
+                <w:szCs w:val="24"/>
+              </w:rPr>
+              <w:t>191.255.240.255</w:t>
             </w:r>
           </w:p>
         </w:tc>
@@ -8145,7 +9198,7 @@
         <w:trPr/>
         <w:tc>
           <w:tcPr>
-            <w:tcW w:w="3324" w:type="dxa"/>
+            <w:tcW w:w="1405" w:type="dxa"/>
             <w:tcBorders>
               <w:start w:val="single" w:sz="4" w:space="0" w:color="000000"/>
               <w:bottom w:val="single" w:sz="4" w:space="0" w:color="000000"/>
@@ -8155,17 +9208,25 @@
             <w:pPr>
               <w:pStyle w:val="TableContents"/>
               <w:jc w:val="center"/>
-              <w:rPr/>
+              <w:rPr>
+                <w:rFonts w:ascii="Calibri" w:hAnsi="Calibri"/>
+                <w:sz w:val="24"/>
+                <w:szCs w:val="24"/>
+              </w:rPr>
             </w:pPr>
             <w:r>
-              <w:rPr/>
-              <w:t>63</w:t>
+              <w:rPr>
+                <w:rFonts w:ascii="Calibri" w:hAnsi="Calibri"/>
+                <w:sz w:val="24"/>
+                <w:szCs w:val="24"/>
+              </w:rPr>
+              <w:t>C</w:t>
             </w:r>
           </w:p>
         </w:tc>
         <w:tc>
           <w:tcPr>
-            <w:tcW w:w="3324" w:type="dxa"/>
+            <w:tcW w:w="1527" w:type="dxa"/>
             <w:tcBorders>
               <w:start w:val="single" w:sz="4" w:space="0" w:color="000000"/>
               <w:bottom w:val="single" w:sz="4" w:space="0" w:color="000000"/>
@@ -8175,17 +9236,301 @@
             <w:pPr>
               <w:pStyle w:val="TableContents"/>
               <w:jc w:val="center"/>
-              <w:rPr/>
+              <w:rPr>
+                <w:rFonts w:ascii="Calibri" w:hAnsi="Calibri"/>
+                <w:sz w:val="24"/>
+                <w:szCs w:val="24"/>
+              </w:rPr>
             </w:pPr>
             <w:r>
-              <w:rPr/>
-              <w:t>00111111</w:t>
+              <w:rPr>
+                <w:rFonts w:ascii="Calibri" w:hAnsi="Calibri"/>
+                <w:sz w:val="24"/>
+                <w:szCs w:val="24"/>
+              </w:rPr>
+              <w:t>28</w:t>
             </w:r>
           </w:p>
         </w:tc>
         <w:tc>
           <w:tcPr>
-            <w:tcW w:w="3324" w:type="dxa"/>
+            <w:tcW w:w="1261" w:type="dxa"/>
+            <w:tcBorders>
+              <w:start w:val="single" w:sz="4" w:space="0" w:color="000000"/>
+              <w:bottom w:val="single" w:sz="4" w:space="0" w:color="000000"/>
+            </w:tcBorders>
+          </w:tcPr>
+          <w:p>
+            <w:pPr>
+              <w:pStyle w:val="TableContents"/>
+              <w:jc w:val="center"/>
+              <w:rPr>
+                <w:rFonts w:ascii="Calibri" w:hAnsi="Calibri"/>
+                <w:sz w:val="24"/>
+                <w:szCs w:val="24"/>
+              </w:rPr>
+            </w:pPr>
+            <w:r>
+              <w:rPr>
+                <w:rFonts w:ascii="Calibri" w:hAnsi="Calibri"/>
+                <w:sz w:val="24"/>
+                <w:szCs w:val="24"/>
+              </w:rPr>
+              <w:t>4</w:t>
+            </w:r>
+          </w:p>
+        </w:tc>
+        <w:tc>
+          <w:tcPr>
+            <w:tcW w:w="2250" w:type="dxa"/>
+            <w:tcBorders>
+              <w:start w:val="single" w:sz="4" w:space="0" w:color="000000"/>
+              <w:bottom w:val="single" w:sz="4" w:space="0" w:color="000000"/>
+            </w:tcBorders>
+          </w:tcPr>
+          <w:p>
+            <w:pPr>
+              <w:pStyle w:val="TableContents"/>
+              <w:jc w:val="center"/>
+              <w:rPr>
+                <w:rFonts w:ascii="Calibri" w:hAnsi="Calibri"/>
+                <w:sz w:val="24"/>
+                <w:szCs w:val="24"/>
+              </w:rPr>
+            </w:pPr>
+            <w:r>
+              <w:rPr>
+                <w:rFonts w:ascii="Calibri" w:hAnsi="Calibri"/>
+                <w:b w:val="false"/>
+                <w:i w:val="false"/>
+                <w:caps w:val="false"/>
+                <w:smallCaps w:val="false"/>
+                <w:color w:val="303030"/>
+                <w:spacing w:val="0"/>
+                <w:sz w:val="24"/>
+                <w:szCs w:val="24"/>
+              </w:rPr>
+              <w:t>255.255.255.</w:t>
+            </w:r>
+            <w:r>
+              <w:rPr>
+                <w:rFonts w:ascii="Calibri" w:hAnsi="Calibri"/>
+                <w:b w:val="false"/>
+                <w:i w:val="false"/>
+                <w:caps w:val="false"/>
+                <w:smallCaps w:val="false"/>
+                <w:color w:val="303030"/>
+                <w:spacing w:val="0"/>
+                <w:sz w:val="24"/>
+                <w:szCs w:val="24"/>
+              </w:rPr>
+              <w:t>240</w:t>
+            </w:r>
+            <w:r>
+              <w:rPr>
+                <w:rFonts w:ascii="Calibri" w:hAnsi="Calibri"/>
+                <w:sz w:val="24"/>
+                <w:szCs w:val="24"/>
+              </w:rPr>
+              <w:t xml:space="preserve"> </w:t>
+            </w:r>
+          </w:p>
+          <w:p>
+            <w:pPr>
+              <w:pStyle w:val="TableContents"/>
+              <w:jc w:val="center"/>
+              <w:rPr>
+                <w:rFonts w:ascii="Calibri" w:hAnsi="Calibri"/>
+                <w:sz w:val="24"/>
+                <w:szCs w:val="24"/>
+              </w:rPr>
+            </w:pPr>
+            <w:r>
+              <w:rPr>
+                <w:rFonts w:ascii="Calibri" w:hAnsi="Calibri"/>
+                <w:sz w:val="24"/>
+                <w:szCs w:val="24"/>
+              </w:rPr>
+            </w:r>
+          </w:p>
+          <w:p>
+            <w:pPr>
+              <w:pStyle w:val="TableContents"/>
+              <w:jc w:val="center"/>
+              <w:rPr>
+                <w:rFonts w:ascii="Calibri" w:hAnsi="Calibri"/>
+                <w:sz w:val="24"/>
+                <w:szCs w:val="24"/>
+              </w:rPr>
+            </w:pPr>
+            <w:r>
+              <w:rPr>
+                <w:rFonts w:ascii="Calibri" w:hAnsi="Calibri"/>
+                <w:b w:val="false"/>
+                <w:i w:val="false"/>
+                <w:caps w:val="false"/>
+                <w:smallCaps w:val="false"/>
+                <w:color w:val="FF0000"/>
+                <w:spacing w:val="0"/>
+                <w:sz w:val="24"/>
+                <w:szCs w:val="24"/>
+              </w:rPr>
+              <w:t>11111111</w:t>
+            </w:r>
+            <w:r>
+              <w:rPr>
+                <w:rFonts w:ascii="Calibri" w:hAnsi="Calibri"/>
+                <w:b w:val="false"/>
+                <w:i w:val="false"/>
+                <w:caps w:val="false"/>
+                <w:smallCaps w:val="false"/>
+                <w:color w:val="303030"/>
+                <w:spacing w:val="0"/>
+                <w:sz w:val="24"/>
+                <w:szCs w:val="24"/>
+              </w:rPr>
+              <w:t>.</w:t>
+            </w:r>
+            <w:r>
+              <w:rPr>
+                <w:rFonts w:ascii="Calibri" w:hAnsi="Calibri"/>
+                <w:b w:val="false"/>
+                <w:i w:val="false"/>
+                <w:caps w:val="false"/>
+                <w:smallCaps w:val="false"/>
+                <w:color w:val="FF0000"/>
+                <w:spacing w:val="0"/>
+                <w:sz w:val="24"/>
+                <w:szCs w:val="24"/>
+              </w:rPr>
+              <w:t>11111111</w:t>
+            </w:r>
+            <w:r>
+              <w:rPr>
+                <w:rFonts w:ascii="Calibri" w:hAnsi="Calibri"/>
+                <w:b w:val="false"/>
+                <w:i w:val="false"/>
+                <w:caps w:val="false"/>
+                <w:smallCaps w:val="false"/>
+                <w:color w:val="303030"/>
+                <w:spacing w:val="0"/>
+                <w:sz w:val="24"/>
+                <w:szCs w:val="24"/>
+              </w:rPr>
+              <w:t>.</w:t>
+            </w:r>
+          </w:p>
+          <w:p>
+            <w:pPr>
+              <w:pStyle w:val="TableContents"/>
+              <w:jc w:val="center"/>
+              <w:rPr>
+                <w:rFonts w:ascii="Calibri" w:hAnsi="Calibri"/>
+                <w:sz w:val="24"/>
+                <w:szCs w:val="24"/>
+              </w:rPr>
+            </w:pPr>
+            <w:r>
+              <w:rPr>
+                <w:rFonts w:ascii="Calibri" w:hAnsi="Calibri"/>
+                <w:b w:val="false"/>
+                <w:i w:val="false"/>
+                <w:caps w:val="false"/>
+                <w:smallCaps w:val="false"/>
+                <w:color w:val="FF0000"/>
+                <w:spacing w:val="0"/>
+                <w:sz w:val="24"/>
+                <w:szCs w:val="24"/>
+              </w:rPr>
+              <w:t>11111111</w:t>
+            </w:r>
+            <w:r>
+              <w:rPr>
+                <w:rFonts w:ascii="Calibri" w:hAnsi="Calibri"/>
+                <w:b w:val="false"/>
+                <w:i w:val="false"/>
+                <w:caps w:val="false"/>
+                <w:smallCaps w:val="false"/>
+                <w:color w:val="303030"/>
+                <w:spacing w:val="0"/>
+                <w:sz w:val="24"/>
+                <w:szCs w:val="24"/>
+              </w:rPr>
+              <w:t>.</w:t>
+            </w:r>
+            <w:r>
+              <w:rPr>
+                <w:rFonts w:ascii="Calibri" w:hAnsi="Calibri"/>
+                <w:b w:val="false"/>
+                <w:i w:val="false"/>
+                <w:caps w:val="false"/>
+                <w:smallCaps w:val="false"/>
+                <w:color w:val="FF0000"/>
+                <w:spacing w:val="0"/>
+                <w:sz w:val="24"/>
+                <w:szCs w:val="24"/>
+              </w:rPr>
+              <w:t>1111</w:t>
+            </w:r>
+            <w:r>
+              <w:rPr>
+                <w:rFonts w:ascii="Calibri" w:hAnsi="Calibri"/>
+                <w:b w:val="false"/>
+                <w:i w:val="false"/>
+                <w:caps w:val="false"/>
+                <w:smallCaps w:val="false"/>
+                <w:color w:val="303030"/>
+                <w:spacing w:val="0"/>
+                <w:sz w:val="24"/>
+                <w:szCs w:val="24"/>
+              </w:rPr>
+              <w:t>0000</w:t>
+            </w:r>
+          </w:p>
+        </w:tc>
+        <w:tc>
+          <w:tcPr>
+            <w:tcW w:w="1173" w:type="dxa"/>
+            <w:tcBorders>
+              <w:start w:val="single" w:sz="4" w:space="0" w:color="000000"/>
+              <w:bottom w:val="single" w:sz="4" w:space="0" w:color="000000"/>
+            </w:tcBorders>
+          </w:tcPr>
+          <w:p>
+            <w:pPr>
+              <w:pStyle w:val="TableContents"/>
+              <w:jc w:val="center"/>
+              <w:rPr>
+                <w:rFonts w:ascii="Calibri" w:hAnsi="Calibri"/>
+                <w:sz w:val="24"/>
+                <w:szCs w:val="24"/>
+                <w:highlight w:val="none"/>
+                <w:shd w:fill="FFFF00" w:val="clear"/>
+              </w:rPr>
+            </w:pPr>
+            <w:r>
+              <w:rPr>
+                <w:rFonts w:ascii="Calibri" w:hAnsi="Calibri"/>
+                <w:sz w:val="24"/>
+                <w:szCs w:val="24"/>
+                <w:shd w:fill="FFFF00" w:val="clear"/>
+              </w:rPr>
+              <w:t>/</w:t>
+            </w:r>
+            <w:r>
+              <w:rPr>
+                <w:rFonts w:ascii="Calibri" w:hAnsi="Calibri"/>
+                <w:sz w:val="24"/>
+                <w:szCs w:val="24"/>
+                <w:shd w:fill="FFFF00" w:val="clear"/>
+              </w:rPr>
+              <w:t>28</w:t>
+            </w:r>
+          </w:p>
+        </w:tc>
+        <w:tc>
+          <w:tcPr>
+            <w:tcW w:w="2356" w:type="dxa"/>
             <w:tcBorders>
               <w:start w:val="single" w:sz="4" w:space="0" w:color="000000"/>
               <w:bottom w:val="single" w:sz="4" w:space="0" w:color="000000"/>
@@ -8196,397 +9541,57 @@
             <w:pPr>
               <w:pStyle w:val="TableContents"/>
               <w:jc w:val="center"/>
-              <w:rPr/>
+              <w:rPr>
+                <w:rFonts w:ascii="Calibri" w:hAnsi="Calibri"/>
+                <w:sz w:val="24"/>
+                <w:szCs w:val="24"/>
+              </w:rPr>
             </w:pPr>
             <w:r>
-              <w:rPr/>
-              <w:t>Subnet mask: 255.63.0.0</w:t>
+              <w:rPr>
+                <w:rFonts w:ascii="Calibri" w:hAnsi="Calibri"/>
+                <w:sz w:val="24"/>
+                <w:szCs w:val="24"/>
+              </w:rPr>
+              <w:t>192.0.0.0</w:t>
             </w:r>
           </w:p>
           <w:p>
             <w:pPr>
               <w:pStyle w:val="TableContents"/>
               <w:jc w:val="center"/>
-              <w:rPr/>
+              <w:rPr>
+                <w:rFonts w:ascii="Calibri" w:hAnsi="Calibri"/>
+                <w:sz w:val="24"/>
+                <w:szCs w:val="24"/>
+              </w:rPr>
             </w:pPr>
             <w:r>
-              <w:rPr/>
-              <w:t>0.0.0.0 ~ 127.63.255.255</w:t>
-            </w:r>
-          </w:p>
-        </w:tc>
-      </w:tr>
-      <w:tr>
-        <w:trPr/>
-        <w:tc>
-          <w:tcPr>
-            <w:tcW w:w="3324" w:type="dxa"/>
-            <w:tcBorders>
-              <w:start w:val="single" w:sz="4" w:space="0" w:color="000000"/>
-              <w:bottom w:val="single" w:sz="4" w:space="0" w:color="000000"/>
-            </w:tcBorders>
-          </w:tcPr>
-          <w:p>
-            <w:pPr>
-              <w:pStyle w:val="TableContents"/>
-              <w:jc w:val="center"/>
-              <w:rPr/>
-            </w:pPr>
-            <w:r>
-              <w:rPr/>
-              <w:t>31</w:t>
-            </w:r>
-          </w:p>
-        </w:tc>
-        <w:tc>
-          <w:tcPr>
-            <w:tcW w:w="3324" w:type="dxa"/>
-            <w:tcBorders>
-              <w:start w:val="single" w:sz="4" w:space="0" w:color="000000"/>
-              <w:bottom w:val="single" w:sz="4" w:space="0" w:color="000000"/>
-            </w:tcBorders>
-          </w:tcPr>
-          <w:p>
-            <w:pPr>
-              <w:pStyle w:val="TableContents"/>
-              <w:jc w:val="center"/>
-              <w:rPr/>
-            </w:pPr>
-            <w:r>
-              <w:rPr/>
-              <w:t>00011111</w:t>
-            </w:r>
-          </w:p>
-        </w:tc>
-        <w:tc>
-          <w:tcPr>
-            <w:tcW w:w="3324" w:type="dxa"/>
-            <w:tcBorders>
-              <w:start w:val="single" w:sz="4" w:space="0" w:color="000000"/>
-              <w:bottom w:val="single" w:sz="4" w:space="0" w:color="000000"/>
-              <w:end w:val="single" w:sz="4" w:space="0" w:color="000000"/>
-            </w:tcBorders>
-          </w:tcPr>
-          <w:p>
-            <w:pPr>
-              <w:pStyle w:val="TableContents"/>
-              <w:jc w:val="center"/>
-              <w:rPr/>
-            </w:pPr>
-            <w:r>
-              <w:rPr/>
-              <w:t>Subnet mask: 255.31.0.0</w:t>
+              <w:rPr>
+                <w:rFonts w:ascii="Calibri" w:hAnsi="Calibri"/>
+                <w:sz w:val="24"/>
+                <w:szCs w:val="24"/>
+              </w:rPr>
+              <w:t>~</w:t>
             </w:r>
           </w:p>
           <w:p>
             <w:pPr>
               <w:pStyle w:val="TableContents"/>
               <w:jc w:val="center"/>
-              <w:rPr/>
+              <w:rPr>
+                <w:rFonts w:ascii="Calibri" w:hAnsi="Calibri"/>
+                <w:sz w:val="24"/>
+                <w:szCs w:val="24"/>
+              </w:rPr>
             </w:pPr>
             <w:r>
-              <w:rPr/>
-              <w:t>0.0.0.0 ~ 127.31.255.255</w:t>
-            </w:r>
-          </w:p>
-        </w:tc>
-      </w:tr>
-      <w:tr>
-        <w:trPr/>
-        <w:tc>
-          <w:tcPr>
-            <w:tcW w:w="3324" w:type="dxa"/>
-            <w:tcBorders>
-              <w:start w:val="single" w:sz="4" w:space="0" w:color="000000"/>
-              <w:bottom w:val="single" w:sz="4" w:space="0" w:color="000000"/>
-            </w:tcBorders>
-          </w:tcPr>
-          <w:p>
-            <w:pPr>
-              <w:pStyle w:val="TableContents"/>
-              <w:jc w:val="center"/>
-              <w:rPr/>
-            </w:pPr>
-            <w:r>
-              <w:rPr/>
-              <w:t>15</w:t>
-            </w:r>
-          </w:p>
-        </w:tc>
-        <w:tc>
-          <w:tcPr>
-            <w:tcW w:w="3324" w:type="dxa"/>
-            <w:tcBorders>
-              <w:start w:val="single" w:sz="4" w:space="0" w:color="000000"/>
-              <w:bottom w:val="single" w:sz="4" w:space="0" w:color="000000"/>
-            </w:tcBorders>
-          </w:tcPr>
-          <w:p>
-            <w:pPr>
-              <w:pStyle w:val="TableContents"/>
-              <w:jc w:val="center"/>
-              <w:rPr/>
-            </w:pPr>
-            <w:r>
-              <w:rPr/>
-              <w:t>00001111</w:t>
-            </w:r>
-          </w:p>
-        </w:tc>
-        <w:tc>
-          <w:tcPr>
-            <w:tcW w:w="3324" w:type="dxa"/>
-            <w:tcBorders>
-              <w:start w:val="single" w:sz="4" w:space="0" w:color="000000"/>
-              <w:bottom w:val="single" w:sz="4" w:space="0" w:color="000000"/>
-              <w:end w:val="single" w:sz="4" w:space="0" w:color="000000"/>
-            </w:tcBorders>
-          </w:tcPr>
-          <w:p>
-            <w:pPr>
-              <w:pStyle w:val="TableContents"/>
-              <w:jc w:val="center"/>
-              <w:rPr/>
-            </w:pPr>
-            <w:r>
-              <w:rPr/>
-              <w:t>Subnet mask: 255.15.0.0</w:t>
-            </w:r>
-          </w:p>
-          <w:p>
-            <w:pPr>
-              <w:pStyle w:val="TableContents"/>
-              <w:jc w:val="center"/>
-              <w:rPr/>
-            </w:pPr>
-            <w:r>
-              <w:rPr/>
-              <w:t>0.0.0.0 ~ 127.15.255.255</w:t>
-            </w:r>
-          </w:p>
-        </w:tc>
-      </w:tr>
-      <w:tr>
-        <w:trPr/>
-        <w:tc>
-          <w:tcPr>
-            <w:tcW w:w="3324" w:type="dxa"/>
-            <w:tcBorders>
-              <w:start w:val="single" w:sz="4" w:space="0" w:color="000000"/>
-              <w:bottom w:val="single" w:sz="4" w:space="0" w:color="000000"/>
-            </w:tcBorders>
-          </w:tcPr>
-          <w:p>
-            <w:pPr>
-              <w:pStyle w:val="TableContents"/>
-              <w:jc w:val="center"/>
-              <w:rPr/>
-            </w:pPr>
-            <w:r>
-              <w:rPr/>
-              <w:t>7</w:t>
-            </w:r>
-          </w:p>
-        </w:tc>
-        <w:tc>
-          <w:tcPr>
-            <w:tcW w:w="3324" w:type="dxa"/>
-            <w:tcBorders>
-              <w:start w:val="single" w:sz="4" w:space="0" w:color="000000"/>
-              <w:bottom w:val="single" w:sz="4" w:space="0" w:color="000000"/>
-            </w:tcBorders>
-          </w:tcPr>
-          <w:p>
-            <w:pPr>
-              <w:pStyle w:val="TableContents"/>
-              <w:jc w:val="center"/>
-              <w:rPr/>
-            </w:pPr>
-            <w:r>
-              <w:rPr/>
-              <w:t>00000111</w:t>
-            </w:r>
-          </w:p>
-        </w:tc>
-        <w:tc>
-          <w:tcPr>
-            <w:tcW w:w="3324" w:type="dxa"/>
-            <w:tcBorders>
-              <w:start w:val="single" w:sz="4" w:space="0" w:color="000000"/>
-              <w:bottom w:val="single" w:sz="4" w:space="0" w:color="000000"/>
-              <w:end w:val="single" w:sz="4" w:space="0" w:color="000000"/>
-            </w:tcBorders>
-          </w:tcPr>
-          <w:p>
-            <w:pPr>
-              <w:pStyle w:val="TableContents"/>
-              <w:jc w:val="center"/>
-              <w:rPr/>
-            </w:pPr>
-            <w:r>
-              <w:rPr/>
-              <w:t>Subnet mask: 255.7.0.0</w:t>
-            </w:r>
-          </w:p>
-          <w:p>
-            <w:pPr>
-              <w:pStyle w:val="TableContents"/>
-              <w:jc w:val="center"/>
-              <w:rPr/>
-            </w:pPr>
-            <w:r>
-              <w:rPr/>
-              <w:t>0.0.0.0 ~ 127.7.255.255</w:t>
-            </w:r>
-          </w:p>
-        </w:tc>
-      </w:tr>
-      <w:tr>
-        <w:trPr/>
-        <w:tc>
-          <w:tcPr>
-            <w:tcW w:w="3324" w:type="dxa"/>
-            <w:tcBorders>
-              <w:start w:val="single" w:sz="4" w:space="0" w:color="000000"/>
-              <w:bottom w:val="single" w:sz="4" w:space="0" w:color="000000"/>
-            </w:tcBorders>
-          </w:tcPr>
-          <w:p>
-            <w:pPr>
-              <w:pStyle w:val="TableContents"/>
-              <w:jc w:val="center"/>
-              <w:rPr/>
-            </w:pPr>
-            <w:r>
-              <w:rPr/>
-              <w:t>3</w:t>
-            </w:r>
-          </w:p>
-        </w:tc>
-        <w:tc>
-          <w:tcPr>
-            <w:tcW w:w="3324" w:type="dxa"/>
-            <w:tcBorders>
-              <w:start w:val="single" w:sz="4" w:space="0" w:color="000000"/>
-              <w:bottom w:val="single" w:sz="4" w:space="0" w:color="000000"/>
-            </w:tcBorders>
-          </w:tcPr>
-          <w:p>
-            <w:pPr>
-              <w:pStyle w:val="TableContents"/>
-              <w:jc w:val="center"/>
-              <w:rPr/>
-            </w:pPr>
-            <w:r>
-              <w:rPr/>
-              <w:t>00000011</w:t>
-            </w:r>
-          </w:p>
-        </w:tc>
-        <w:tc>
-          <w:tcPr>
-            <w:tcW w:w="3324" w:type="dxa"/>
-            <w:tcBorders>
-              <w:start w:val="single" w:sz="4" w:space="0" w:color="000000"/>
-              <w:bottom w:val="single" w:sz="4" w:space="0" w:color="000000"/>
-              <w:end w:val="single" w:sz="4" w:space="0" w:color="000000"/>
-            </w:tcBorders>
-          </w:tcPr>
-          <w:p>
-            <w:pPr>
-              <w:pStyle w:val="TableContents"/>
-              <w:jc w:val="center"/>
-              <w:rPr/>
-            </w:pPr>
-            <w:r>
-              <w:rPr/>
-              <w:t>Subnet mask: 255.3.0.0</w:t>
-            </w:r>
-          </w:p>
-          <w:p>
-            <w:pPr>
-              <w:pStyle w:val="TableContents"/>
-              <w:jc w:val="center"/>
-              <w:rPr/>
-            </w:pPr>
-            <w:r>
-              <w:rPr/>
-              <w:t>0.0.0.0 ~ 127.3.255.255</w:t>
-            </w:r>
-          </w:p>
-        </w:tc>
-      </w:tr>
-      <w:tr>
-        <w:trPr/>
-        <w:tc>
-          <w:tcPr>
-            <w:tcW w:w="3324" w:type="dxa"/>
-            <w:tcBorders>
-              <w:start w:val="single" w:sz="4" w:space="0" w:color="000000"/>
-              <w:bottom w:val="single" w:sz="4" w:space="0" w:color="000000"/>
-            </w:tcBorders>
-          </w:tcPr>
-          <w:p>
-            <w:pPr>
-              <w:pStyle w:val="TableContents"/>
-              <w:jc w:val="center"/>
-              <w:rPr/>
-            </w:pPr>
-            <w:r>
-              <w:rPr/>
-              <w:t>1</w:t>
-            </w:r>
-          </w:p>
-        </w:tc>
-        <w:tc>
-          <w:tcPr>
-            <w:tcW w:w="3324" w:type="dxa"/>
-            <w:tcBorders>
-              <w:start w:val="single" w:sz="4" w:space="0" w:color="000000"/>
-              <w:bottom w:val="single" w:sz="4" w:space="0" w:color="000000"/>
-            </w:tcBorders>
-          </w:tcPr>
-          <w:p>
-            <w:pPr>
-              <w:pStyle w:val="TableContents"/>
-              <w:jc w:val="center"/>
-              <w:rPr/>
-            </w:pPr>
-            <w:r>
-              <w:rPr/>
-              <w:t>00000001</w:t>
-            </w:r>
-          </w:p>
-        </w:tc>
-        <w:tc>
-          <w:tcPr>
-            <w:tcW w:w="3324" w:type="dxa"/>
-            <w:tcBorders>
-              <w:start w:val="single" w:sz="4" w:space="0" w:color="000000"/>
-              <w:bottom w:val="single" w:sz="4" w:space="0" w:color="000000"/>
-              <w:end w:val="single" w:sz="4" w:space="0" w:color="000000"/>
-            </w:tcBorders>
-          </w:tcPr>
-          <w:p>
-            <w:pPr>
-              <w:pStyle w:val="TableContents"/>
-              <w:jc w:val="center"/>
-              <w:rPr/>
-            </w:pPr>
-            <w:r>
-              <w:rPr/>
-              <w:t>Subnet mask: 255.1.0.0</w:t>
-            </w:r>
-          </w:p>
-          <w:p>
-            <w:pPr>
-              <w:pStyle w:val="TableContents"/>
-              <w:jc w:val="center"/>
-              <w:rPr/>
-            </w:pPr>
-            <w:r>
-              <w:rPr/>
-              <w:t>0.0.0.0 ~ 127.1.255.255</w:t>
+              <w:rPr>
+                <w:rFonts w:ascii="Calibri" w:hAnsi="Calibri"/>
+                <w:sz w:val="24"/>
+                <w:szCs w:val="24"/>
+              </w:rPr>
+              <w:t>N/A</w:t>
             </w:r>
           </w:p>
         </w:tc>
@@ -8594,31 +9599,30 @@
     </w:tbl>
     <w:p>
       <w:pPr>
-        <w:pStyle w:val="Normal"/>
-        <w:bidi w:val="0"/>
-        <w:spacing w:before="0" w:after="0"/>
-        <w:jc w:val="center"/>
-        <w:rPr>
-          <w:rFonts w:ascii="Calibri" w:hAnsi="Calibri"/>
-          <w:b w:val="false"/>
-          <w:bCs w:val="false"/>
-          <w:sz w:val="24"/>
-          <w:szCs w:val="24"/>
-        </w:rPr>
-      </w:pPr>
-      <w:r>
-        <w:rPr>
-          <w:rFonts w:ascii="Calibri" w:hAnsi="Calibri"/>
-          <w:b w:val="false"/>
-          <w:bCs w:val="false"/>
-          <w:sz w:val="24"/>
-          <w:szCs w:val="24"/>
-        </w:rPr>
-      </w:r>
-    </w:p>
-    <w:p>
-      <w:pPr>
-        <w:pStyle w:val="Normal"/>
+        <w:pStyle w:val="BodyText"/>
+        <w:widowControl/>
+        <w:ind w:hanging="0" w:start="0" w:end="0"/>
+        <w:jc w:val="both"/>
+        <w:rPr>
+          <w:rFonts w:ascii="Calibri" w:hAnsi="Calibri"/>
+          <w:b w:val="false"/>
+          <w:bCs w:val="false"/>
+          <w:i w:val="false"/>
+          <w:caps w:val="false"/>
+          <w:smallCaps w:val="false"/>
+          <w:color w:val="303030"/>
+          <w:spacing w:val="0"/>
+          <w:sz w:val="24"/>
+          <w:szCs w:val="24"/>
+        </w:rPr>
+      </w:pPr>
+      <w:r>
+        <w:rPr/>
+      </w:r>
+    </w:p>
+    <w:p>
+      <w:pPr>
+        <w:pStyle w:val="BodyText"/>
         <w:bidi w:val="0"/>
         <w:spacing w:before="0" w:after="0"/>
         <w:jc w:val="both"/>
@@ -8632,7 +9636,70 @@
           <w:sz w:val="24"/>
           <w:szCs w:val="24"/>
         </w:rPr>
-        <w:t>For example, if a large organization have 12 departments and the IT manager wants to have a subnet for each department, how to achieve?</w:t>
+        <w:t xml:space="preserve">Although variable length of subneting mask, still needs to follow the subnet mask structure. The structure should be “Network.Subnet.Subnet.Node”. The </w:t>
+      </w:r>
+      <w:r>
+        <w:rPr>
+          <w:rFonts w:ascii="Calibri" w:hAnsi="Calibri"/>
+          <w:b/>
+          <w:bCs/>
+          <w:color w:val="FF0000"/>
+          <w:sz w:val="24"/>
+          <w:szCs w:val="24"/>
+        </w:rPr>
+        <w:t>last byte</w:t>
+      </w:r>
+      <w:r>
+        <w:rPr>
+          <w:rFonts w:ascii="Calibri" w:hAnsi="Calibri"/>
+          <w:b w:val="false"/>
+          <w:bCs w:val="false"/>
+          <w:sz w:val="24"/>
+          <w:szCs w:val="24"/>
+        </w:rPr>
+        <w:t xml:space="preserve"> should be a “</w:t>
+      </w:r>
+      <w:r>
+        <w:rPr>
+          <w:rFonts w:ascii="Calibri" w:hAnsi="Calibri"/>
+          <w:b/>
+          <w:bCs/>
+          <w:color w:val="FF0000"/>
+          <w:sz w:val="24"/>
+          <w:szCs w:val="24"/>
+        </w:rPr>
+        <w:t>Node</w:t>
+      </w:r>
+      <w:r>
+        <w:rPr>
+          <w:rFonts w:ascii="Calibri" w:hAnsi="Calibri"/>
+          <w:b w:val="false"/>
+          <w:bCs w:val="false"/>
+          <w:sz w:val="24"/>
+          <w:szCs w:val="24"/>
+        </w:rPr>
+        <w:t>”. For the above diagram, class “C” cannot be interpreted, because the last byte is being adopted by the subnet and the node cannot be defined. The CIDR notation should be not more than “</w:t>
+      </w:r>
+      <w:r>
+        <w:rPr>
+          <w:rFonts w:ascii="Calibri" w:hAnsi="Calibri"/>
+          <w:b/>
+          <w:bCs/>
+          <w:color w:val="FF0000"/>
+          <w:sz w:val="24"/>
+          <w:szCs w:val="24"/>
+        </w:rPr>
+        <w:t>/24</w:t>
+      </w:r>
+      <w:r>
+        <w:rPr>
+          <w:rFonts w:ascii="Calibri" w:hAnsi="Calibri"/>
+          <w:b w:val="false"/>
+          <w:bCs w:val="false"/>
+          <w:sz w:val="24"/>
+          <w:szCs w:val="24"/>
+        </w:rPr>
+        <w:t xml:space="preserve">”. </w:t>
       </w:r>
     </w:p>
     <w:p>
@@ -8650,13 +9717,7 @@
         </w:rPr>
       </w:pPr>
       <w:r>
-        <w:rPr>
-          <w:rFonts w:ascii="Calibri" w:hAnsi="Calibri"/>
-          <w:b w:val="false"/>
-          <w:bCs w:val="false"/>
-          <w:sz w:val="24"/>
-          <w:szCs w:val="24"/>
-        </w:rPr>
+        <w:rPr/>
       </w:r>
     </w:p>
     <w:p>
@@ -8665,37 +9726,16 @@
         <w:bidi w:val="0"/>
         <w:spacing w:before="0" w:after="0"/>
         <w:jc w:val="both"/>
+        <w:rPr>
+          <w:rFonts w:ascii="Calibri" w:hAnsi="Calibri"/>
+          <w:b w:val="false"/>
+          <w:bCs w:val="false"/>
+          <w:sz w:val="24"/>
+          <w:szCs w:val="24"/>
+        </w:rPr>
+      </w:pPr>
+      <w:r>
         <w:rPr/>
-      </w:pPr>
-      <w:r>
-        <w:rPr>
-          <w:rFonts w:ascii="Calibri" w:hAnsi="Calibri"/>
-          <w:b w:val="false"/>
-          <w:bCs w:val="false"/>
-          <w:sz w:val="24"/>
-          <w:szCs w:val="24"/>
-        </w:rPr>
-        <w:t xml:space="preserve">Possible Answer: If it is a large organization, then Class “A” network category should be use. For class “A” network, I will choose the </w:t>
-      </w:r>
-      <w:r>
-        <w:rPr>
-          <w:rFonts w:ascii="Calibri" w:hAnsi="Calibri"/>
-          <w:b/>
-          <w:bCs/>
-          <w:sz w:val="24"/>
-          <w:szCs w:val="24"/>
-        </w:rPr>
-        <w:t>sub net mask</w:t>
-      </w:r>
-      <w:r>
-        <w:rPr>
-          <w:rFonts w:ascii="Calibri" w:hAnsi="Calibri"/>
-          <w:b w:val="false"/>
-          <w:bCs w:val="false"/>
-          <w:sz w:val="24"/>
-          <w:szCs w:val="24"/>
-        </w:rPr>
-        <w:t xml:space="preserve"> “255.255.15.0” which can accommodate a maximum 15 subnets. Then the IP range will be:</w:t>
       </w:r>
     </w:p>
     <w:p>
@@ -8703,23 +9743,17 @@
         <w:pStyle w:val="Normal"/>
         <w:bidi w:val="0"/>
         <w:spacing w:before="0" w:after="0"/>
-        <w:jc w:val="start"/>
-        <w:rPr>
-          <w:rFonts w:ascii="Calibri" w:hAnsi="Calibri"/>
-          <w:b w:val="false"/>
-          <w:bCs w:val="false"/>
-          <w:sz w:val="24"/>
-          <w:szCs w:val="24"/>
-        </w:rPr>
-      </w:pPr>
-      <w:r>
-        <w:rPr>
-          <w:rFonts w:ascii="Calibri" w:hAnsi="Calibri"/>
-          <w:b w:val="false"/>
-          <w:bCs w:val="false"/>
-          <w:sz w:val="24"/>
-          <w:szCs w:val="24"/>
-        </w:rPr>
+        <w:jc w:val="both"/>
+        <w:rPr>
+          <w:rFonts w:ascii="Calibri" w:hAnsi="Calibri"/>
+          <w:b w:val="false"/>
+          <w:bCs w:val="false"/>
+          <w:sz w:val="24"/>
+          <w:szCs w:val="24"/>
+        </w:rPr>
+      </w:pPr>
+      <w:r>
+        <w:rPr/>
       </w:r>
     </w:p>
     <w:p>
@@ -8727,32 +9761,17 @@
         <w:pStyle w:val="Normal"/>
         <w:bidi w:val="0"/>
         <w:spacing w:before="0" w:after="0"/>
-        <w:jc w:val="center"/>
-        <w:rPr>
-          <w:color w:val="FF0000"/>
-        </w:rPr>
-      </w:pPr>
-      <w:r>
-        <w:rPr>
-          <w:rFonts w:ascii="Calibri" w:hAnsi="Calibri"/>
-          <w:b w:val="false"/>
-          <w:bCs w:val="false"/>
-          <w:color w:val="FF0000"/>
-          <w:sz w:val="24"/>
-          <w:szCs w:val="24"/>
-        </w:rPr>
-        <w:t xml:space="preserve">Network . Subnet. Subnet . </w:t>
-      </w:r>
-      <w:r>
-        <w:rPr>
-          <w:rFonts w:ascii="Calibri" w:hAnsi="Calibri"/>
-          <w:b/>
-          <w:bCs/>
-          <w:color w:val="000000"/>
-          <w:sz w:val="24"/>
-          <w:szCs w:val="24"/>
-        </w:rPr>
-        <w:t>Node</w:t>
+        <w:jc w:val="both"/>
+        <w:rPr>
+          <w:rFonts w:ascii="Calibri" w:hAnsi="Calibri"/>
+          <w:b w:val="false"/>
+          <w:bCs w:val="false"/>
+          <w:sz w:val="24"/>
+          <w:szCs w:val="24"/>
+        </w:rPr>
+      </w:pPr>
+      <w:r>
+        <w:rPr/>
       </w:r>
     </w:p>
     <w:p>
@@ -8760,7 +9779,43 @@
         <w:pStyle w:val="Normal"/>
         <w:bidi w:val="0"/>
         <w:spacing w:before="0" w:after="0"/>
-        <w:jc w:val="center"/>
+        <w:jc w:val="both"/>
+        <w:rPr>
+          <w:rFonts w:ascii="Calibri" w:hAnsi="Calibri"/>
+          <w:b w:val="false"/>
+          <w:bCs w:val="false"/>
+          <w:sz w:val="24"/>
+          <w:szCs w:val="24"/>
+        </w:rPr>
+      </w:pPr>
+      <w:r>
+        <w:rPr/>
+      </w:r>
+    </w:p>
+    <w:p>
+      <w:pPr>
+        <w:pStyle w:val="Normal"/>
+        <w:bidi w:val="0"/>
+        <w:spacing w:before="0" w:after="0"/>
+        <w:jc w:val="both"/>
+        <w:rPr>
+          <w:rFonts w:ascii="Calibri" w:hAnsi="Calibri"/>
+          <w:b w:val="false"/>
+          <w:bCs w:val="false"/>
+          <w:sz w:val="24"/>
+          <w:szCs w:val="24"/>
+        </w:rPr>
+      </w:pPr>
+      <w:r>
+        <w:rPr/>
+      </w:r>
+    </w:p>
+    <w:p>
+      <w:pPr>
+        <w:pStyle w:val="Normal"/>
+        <w:bidi w:val="0"/>
+        <w:spacing w:before="0" w:after="0"/>
+        <w:jc w:val="both"/>
         <w:rPr>
           <w:rFonts w:ascii="Calibri" w:hAnsi="Calibri"/>
           <w:b w:val="false"/>
@@ -8795,7 +9850,7 @@
           <w:sz w:val="24"/>
           <w:szCs w:val="24"/>
         </w:rPr>
-        <w:t xml:space="preserve">0.0.0.0 ~ 127.255.15.255  </w:t>
+        <w:t xml:space="preserve"> </w:t>
       </w:r>
     </w:p>
     <w:p>
@@ -9824,6 +10879,7 @@
     </w:lvl>
     <w:lvl w:ilvl="2">
       <w:start w:val="1"/>
+      <w:pStyle w:val="Heading3"/>
       <w:numFmt w:val="none"/>
       <w:suff w:val="nothing"/>
       <w:lvlText w:val=""/>
@@ -9837,6 +10893,7 @@
     </w:lvl>
     <w:lvl w:ilvl="3">
       <w:start w:val="1"/>
+      <w:pStyle w:val="Heading4"/>
       <w:numFmt w:val="none"/>
       <w:suff w:val="nothing"/>
       <w:lvlText w:val=""/>
@@ -9978,6 +11035,40 @@
       <w:lang w:val="en-US" w:eastAsia="zh-CN" w:bidi="hi-IN"/>
     </w:rPr>
   </w:style>
+  <w:style w:type="paragraph" w:styleId="Heading3">
+    <w:name w:val="heading 3"/>
+    <w:basedOn w:val="Heading"/>
+    <w:next w:val="BodyText"/>
+    <w:qFormat/>
+    <w:pPr>
+      <w:spacing w:before="140" w:after="120"/>
+      <w:outlineLvl w:val="2"/>
+    </w:pPr>
+    <w:rPr>
+      <w:rFonts w:ascii="Liberation Serif" w:hAnsi="Liberation Serif" w:eastAsia="NSimSun" w:cs="Arial"/>
+      <w:b/>
+      <w:bCs/>
+      <w:sz w:val="28"/>
+      <w:szCs w:val="28"/>
+    </w:rPr>
+  </w:style>
+  <w:style w:type="paragraph" w:styleId="Heading4">
+    <w:name w:val="heading 4"/>
+    <w:basedOn w:val="Heading"/>
+    <w:next w:val="BodyText"/>
+    <w:qFormat/>
+    <w:pPr>
+      <w:spacing w:before="120" w:after="120"/>
+      <w:outlineLvl w:val="3"/>
+    </w:pPr>
+    <w:rPr>
+      <w:rFonts w:ascii="Liberation Serif" w:hAnsi="Liberation Serif" w:eastAsia="NSimSun" w:cs="Arial"/>
+      <w:b/>
+      <w:bCs/>
+      <w:sz w:val="24"/>
+      <w:szCs w:val="24"/>
+    </w:rPr>
+  </w:style>
   <w:style w:type="character" w:styleId="Bullets">
     <w:name w:val="Bullets"/>
     <w:qFormat/>
@@ -9990,6 +11081,14 @@
     <w:rPr>
       <w:color w:val="000080"/>
       <w:u w:val="single"/>
+    </w:rPr>
+  </w:style>
+  <w:style w:type="character" w:styleId="Strong">
+    <w:name w:val="Strong"/>
+    <w:qFormat/>
+    <w:rPr>
+      <w:b/>
+      <w:bCs/>
     </w:rPr>
   </w:style>
   <w:style w:type="paragraph" w:styleId="Heading">

</xml_diff>